<commit_message>
Add eBn in experience section, Add 50% of ebn projects (27 images), update home address
</commit_message>
<xml_diff>
--- a/Selvana-Naguib-Soliman.docx
+++ b/Selvana-Naguib-Soliman.docx
@@ -1,6 +1,6 @@
 
 <file path=word/document.xml><?xml version="1.0" encoding="utf-8"?>
-<w:document xmlns:wpc="http://schemas.microsoft.com/office/word/2010/wordprocessingCanvas" xmlns:mc="http://schemas.openxmlformats.org/markup-compatibility/2006" xmlns:o="urn:schemas-microsoft-com:office:office" xmlns:r="http://schemas.openxmlformats.org/officeDocument/2006/relationships" xmlns:m="http://schemas.openxmlformats.org/officeDocument/2006/math" xmlns:v="urn:schemas-microsoft-com:vml" xmlns:wp14="http://schemas.microsoft.com/office/word/2010/wordprocessingDrawing" xmlns:wp="http://schemas.openxmlformats.org/drawingml/2006/wordprocessingDrawing" xmlns:w10="urn:schemas-microsoft-com:office:word" xmlns:w="http://schemas.openxmlformats.org/wordprocessingml/2006/main" xmlns:w14="http://schemas.microsoft.com/office/word/2010/wordml" xmlns:w15="http://schemas.microsoft.com/office/word/2012/wordml" xmlns:wpg="http://schemas.microsoft.com/office/word/2010/wordprocessingGroup" xmlns:wpi="http://schemas.microsoft.com/office/word/2010/wordprocessingInk" xmlns:wne="http://schemas.microsoft.com/office/word/2006/wordml" xmlns:wps="http://schemas.microsoft.com/office/word/2010/wordprocessingShape" mc:Ignorable="w14 w15 wp14">
+<w:document xmlns:wpc="http://schemas.microsoft.com/office/word/2010/wordprocessingCanvas" xmlns:cx="http://schemas.microsoft.com/office/drawing/2014/chartex" xmlns:cx1="http://schemas.microsoft.com/office/drawing/2015/9/8/chartex" xmlns:cx2="http://schemas.microsoft.com/office/drawing/2015/10/21/chartex" xmlns:cx3="http://schemas.microsoft.com/office/drawing/2016/5/9/chartex" xmlns:cx4="http://schemas.microsoft.com/office/drawing/2016/5/10/chartex" xmlns:cx5="http://schemas.microsoft.com/office/drawing/2016/5/11/chartex" xmlns:cx6="http://schemas.microsoft.com/office/drawing/2016/5/12/chartex" xmlns:cx7="http://schemas.microsoft.com/office/drawing/2016/5/13/chartex" xmlns:cx8="http://schemas.microsoft.com/office/drawing/2016/5/14/chartex" xmlns:mc="http://schemas.openxmlformats.org/markup-compatibility/2006" xmlns:aink="http://schemas.microsoft.com/office/drawing/2016/ink" xmlns:am3d="http://schemas.microsoft.com/office/drawing/2017/model3d" xmlns:o="urn:schemas-microsoft-com:office:office" xmlns:r="http://schemas.openxmlformats.org/officeDocument/2006/relationships" xmlns:m="http://schemas.openxmlformats.org/officeDocument/2006/math" xmlns:v="urn:schemas-microsoft-com:vml" xmlns:wp14="http://schemas.microsoft.com/office/word/2010/wordprocessingDrawing" xmlns:wp="http://schemas.openxmlformats.org/drawingml/2006/wordprocessingDrawing" xmlns:w10="urn:schemas-microsoft-com:office:word" xmlns:w="http://schemas.openxmlformats.org/wordprocessingml/2006/main" xmlns:w14="http://schemas.microsoft.com/office/word/2010/wordml" xmlns:w15="http://schemas.microsoft.com/office/word/2012/wordml" xmlns:w16cid="http://schemas.microsoft.com/office/word/2016/wordml/cid" xmlns:w16se="http://schemas.microsoft.com/office/word/2015/wordml/symex" xmlns:wpg="http://schemas.microsoft.com/office/word/2010/wordprocessingGroup" xmlns:wpi="http://schemas.microsoft.com/office/word/2010/wordprocessingInk" xmlns:wne="http://schemas.microsoft.com/office/word/2006/wordml" xmlns:wps="http://schemas.microsoft.com/office/word/2010/wordprocessingShape" mc:Ignorable="w14 w15 w16se w16cid wp14">
   <w:body>
     <w:p>
       <w:pPr>
@@ -17,7 +17,7 @@
           <w:lang w:bidi="ar-SA"/>
         </w:rPr>
         <w:drawing>
-          <wp:inline distT="0" distB="0" distL="0" distR="0">
+          <wp:inline distT="0" distB="0" distL="0" distR="0" wp14:anchorId="023A436A" wp14:editId="1038E4E5">
             <wp:extent cx="1412349" cy="1421892"/>
             <wp:effectExtent l="0" t="0" r="0" b="0"/>
             <wp:docPr id="1" name="image1.png"/>
@@ -56,21 +56,29 @@
     <w:p>
       <w:pPr>
         <w:pStyle w:val="BodyText"/>
-        <w:spacing w:before="7"/>
-        <w:rPr>
-          <w:sz w:val="9"/>
+        <w:ind w:left="4523"/>
+        <w:rPr>
+          <w:sz w:val="20"/>
         </w:rPr>
       </w:pPr>
     </w:p>
     <w:p>
       <w:pPr>
         <w:spacing w:before="79"/>
-        <w:ind w:left="3624"/>
         <w:rPr>
           <w:b/>
           <w:sz w:val="52"/>
         </w:rPr>
       </w:pPr>
+      <w:r>
+        <w:rPr>
+          <w:b/>
+          <w:color w:val="572323"/>
+          <w:w w:val="115"/>
+          <w:sz w:val="52"/>
+        </w:rPr>
+        <w:t xml:space="preserve">                       </w:t>
+      </w:r>
       <w:r>
         <w:rPr>
           <w:b/>
@@ -116,7 +124,7 @@
           <w:lang w:bidi="ar-SA"/>
         </w:rPr>
         <w:drawing>
-          <wp:anchor distT="0" distB="0" distL="0" distR="0" simplePos="0" relativeHeight="251639808" behindDoc="1" locked="0" layoutInCell="1" allowOverlap="1">
+          <wp:anchor distT="0" distB="0" distL="0" distR="0" simplePos="0" relativeHeight="251639808" behindDoc="1" locked="0" layoutInCell="1" allowOverlap="1" wp14:anchorId="71B1DF2F" wp14:editId="4FCC158B">
             <wp:simplePos x="0" y="0"/>
             <wp:positionH relativeFrom="page">
               <wp:posOffset>388620</wp:posOffset>
@@ -167,7 +175,7 @@
         <mc:AlternateContent>
           <mc:Choice Requires="wpg">
             <w:drawing>
-              <wp:anchor distT="0" distB="0" distL="114300" distR="114300" simplePos="0" relativeHeight="251671040" behindDoc="1" locked="0" layoutInCell="1" allowOverlap="1">
+              <wp:anchor distT="0" distB="0" distL="114300" distR="114300" simplePos="0" relativeHeight="251671040" behindDoc="1" locked="0" layoutInCell="1" allowOverlap="1" wp14:anchorId="63635EEB" wp14:editId="763D4D03">
                 <wp:simplePos x="0" y="0"/>
                 <wp:positionH relativeFrom="page">
                   <wp:posOffset>2755265</wp:posOffset>
@@ -526,12 +534,6 @@
       </w:r>
       <w:r>
         <w:rPr>
-          <w:sz w:val="18"/>
-        </w:rPr>
-        <w:t xml:space="preserve"> </w:t>
-      </w:r>
-      <w:r>
-        <w:rPr>
           <w:w w:val="103"/>
           <w:sz w:val="18"/>
         </w:rPr>
@@ -1305,7 +1307,7 @@
           <w:lang w:bidi="ar-SA"/>
         </w:rPr>
         <w:drawing>
-          <wp:anchor distT="0" distB="0" distL="0" distR="0" simplePos="0" relativeHeight="251645440" behindDoc="1" locked="0" layoutInCell="1" allowOverlap="1">
+          <wp:anchor distT="0" distB="0" distL="0" distR="0" simplePos="0" relativeHeight="251645440" behindDoc="1" locked="0" layoutInCell="1" allowOverlap="1" wp14:anchorId="28C05EA8" wp14:editId="76FC2287">
             <wp:simplePos x="0" y="0"/>
             <wp:positionH relativeFrom="page">
               <wp:posOffset>388620</wp:posOffset>
@@ -1359,7 +1361,7 @@
           <w:lang w:bidi="ar-SA"/>
         </w:rPr>
         <w:drawing>
-          <wp:anchor distT="0" distB="0" distL="0" distR="0" simplePos="0" relativeHeight="251650560" behindDoc="1" locked="0" layoutInCell="1" allowOverlap="1">
+          <wp:anchor distT="0" distB="0" distL="0" distR="0" simplePos="0" relativeHeight="251650560" behindDoc="1" locked="0" layoutInCell="1" allowOverlap="1" wp14:anchorId="41C58A88" wp14:editId="5260560D">
             <wp:simplePos x="0" y="0"/>
             <wp:positionH relativeFrom="page">
               <wp:posOffset>5090795</wp:posOffset>
@@ -1415,7 +1417,7 @@
         <mc:AlternateContent>
           <mc:Choice Requires="wps">
             <w:drawing>
-              <wp:anchor distT="0" distB="0" distL="114300" distR="114300" simplePos="0" relativeHeight="251672064" behindDoc="1" locked="0" layoutInCell="1" allowOverlap="1">
+              <wp:anchor distT="0" distB="0" distL="114300" distR="114300" simplePos="0" relativeHeight="251672064" behindDoc="1" locked="0" layoutInCell="1" allowOverlap="1" wp14:anchorId="54D217F9" wp14:editId="1AEE90D6">
                 <wp:simplePos x="0" y="0"/>
                 <wp:positionH relativeFrom="page">
                   <wp:posOffset>2696210</wp:posOffset>
@@ -1647,7 +1649,7 @@
           <w:sz w:val="24"/>
           <w:szCs w:val="24"/>
         </w:rPr>
-        <w:t xml:space="preserve">UI/UX Developer at </w:t>
+        <w:t xml:space="preserve">UI/UX </w:t>
       </w:r>
       <w:r>
         <w:rPr>
@@ -1657,7 +1659,7 @@
           <w:sz w:val="24"/>
           <w:szCs w:val="24"/>
         </w:rPr>
-        <w:t xml:space="preserve">Agile </w:t>
+        <w:t>Designer</w:t>
       </w:r>
       <w:r>
         <w:rPr>
@@ -1667,7 +1669,7 @@
           <w:sz w:val="24"/>
           <w:szCs w:val="24"/>
         </w:rPr>
-        <w:t>T</w:t>
+        <w:t xml:space="preserve"> at </w:t>
       </w:r>
       <w:r>
         <w:rPr>
@@ -1677,7 +1679,7 @@
           <w:sz w:val="24"/>
           <w:szCs w:val="24"/>
         </w:rPr>
-        <w:t>echnologies March</w:t>
+        <w:t>eBenefits Network</w:t>
       </w:r>
       <w:r>
         <w:rPr>
@@ -1697,7 +1699,17 @@
           <w:sz w:val="24"/>
           <w:szCs w:val="24"/>
         </w:rPr>
-        <w:t>2017 -</w:t>
+        <w:t>July 2018</w:t>
+      </w:r>
+      <w:r>
+        <w:rPr>
+          <w:b/>
+          <w:color w:val="A6613A"/>
+          <w:w w:val="115"/>
+          <w:sz w:val="24"/>
+          <w:szCs w:val="24"/>
+        </w:rPr>
+        <w:t xml:space="preserve"> -</w:t>
       </w:r>
       <w:r>
         <w:rPr>
@@ -1728,7 +1740,7 @@
           <w:sz w:val="20"/>
           <w:szCs w:val="20"/>
         </w:rPr>
-        <w:t xml:space="preserve">Responsible for designing websites, android, windows phone and IOS applications, company Brochure and logo, using </w:t>
+        <w:t>Responsible for designing websites, android, and IOS applications, company Brochure</w:t>
       </w:r>
       <w:r>
         <w:rPr>
@@ -1736,7 +1748,7 @@
           <w:sz w:val="20"/>
           <w:szCs w:val="20"/>
         </w:rPr>
-        <w:t xml:space="preserve">Angular4, </w:t>
+        <w:t xml:space="preserve">s, banners </w:t>
       </w:r>
       <w:r>
         <w:rPr>
@@ -1744,7 +1756,7 @@
           <w:sz w:val="20"/>
           <w:szCs w:val="20"/>
         </w:rPr>
-        <w:t>HTML5, CSS3, Bootstrap</w:t>
+        <w:t xml:space="preserve">and logo, using </w:t>
       </w:r>
       <w:r>
         <w:rPr>
@@ -1752,7 +1764,7 @@
           <w:sz w:val="20"/>
           <w:szCs w:val="20"/>
         </w:rPr>
-        <w:t>4</w:t>
+        <w:t xml:space="preserve">Angular4, </w:t>
       </w:r>
       <w:r>
         <w:rPr>
@@ -1760,7 +1772,7 @@
           <w:sz w:val="20"/>
           <w:szCs w:val="20"/>
         </w:rPr>
-        <w:t>, C</w:t>
+        <w:t>HTML5, CSS3, Bootstrap</w:t>
       </w:r>
       <w:r>
         <w:rPr>
@@ -1768,7 +1780,7 @@
           <w:sz w:val="20"/>
           <w:szCs w:val="20"/>
         </w:rPr>
-        <w:t>anvas, SVG, JavaScript, JQuery,</w:t>
+        <w:t>4,</w:t>
       </w:r>
       <w:r>
         <w:rPr>
@@ -1817,6 +1829,177 @@
           <w:szCs w:val="20"/>
         </w:rPr>
         <w:t>.</w:t>
+      </w:r>
+    </w:p>
+    <w:p>
+      <w:pPr>
+        <w:pStyle w:val="BodyText"/>
+        <w:spacing w:before="19" w:line="256" w:lineRule="auto"/>
+        <w:ind w:left="402" w:right="463" w:firstLine="7"/>
+        <w:jc w:val="center"/>
+        <w:rPr>
+          <w:w w:val="115"/>
+          <w:sz w:val="20"/>
+          <w:szCs w:val="20"/>
+        </w:rPr>
+      </w:pPr>
+    </w:p>
+    <w:p>
+      <w:pPr>
+        <w:pStyle w:val="BodyText"/>
+        <w:spacing w:before="19" w:line="256" w:lineRule="auto"/>
+        <w:ind w:left="402" w:right="463" w:firstLine="7"/>
+        <w:jc w:val="center"/>
+        <w:rPr>
+          <w:w w:val="115"/>
+          <w:sz w:val="20"/>
+          <w:szCs w:val="20"/>
+        </w:rPr>
+      </w:pPr>
+      <w:r>
+        <w:rPr>
+          <w:b/>
+          <w:color w:val="A6613A"/>
+          <w:w w:val="115"/>
+          <w:sz w:val="24"/>
+          <w:szCs w:val="24"/>
+        </w:rPr>
+        <w:t xml:space="preserve">UI/UX Developer at Agile </w:t>
+      </w:r>
+      <w:r>
+        <w:rPr>
+          <w:b/>
+          <w:color w:val="A6613A"/>
+          <w:w w:val="115"/>
+          <w:sz w:val="24"/>
+          <w:szCs w:val="24"/>
+        </w:rPr>
+        <w:t>T</w:t>
+      </w:r>
+      <w:r>
+        <w:rPr>
+          <w:b/>
+          <w:color w:val="A6613A"/>
+          <w:w w:val="115"/>
+          <w:sz w:val="24"/>
+          <w:szCs w:val="24"/>
+        </w:rPr>
+        <w:t xml:space="preserve">echnologies March 2017 - </w:t>
+      </w:r>
+      <w:r>
+        <w:rPr>
+          <w:b/>
+          <w:color w:val="A6613A"/>
+          <w:w w:val="115"/>
+          <w:sz w:val="24"/>
+          <w:szCs w:val="24"/>
+        </w:rPr>
+        <w:t>July</w:t>
+      </w:r>
+      <w:r>
+        <w:rPr>
+          <w:b/>
+          <w:color w:val="A6613A"/>
+          <w:w w:val="115"/>
+          <w:sz w:val="24"/>
+          <w:szCs w:val="24"/>
+        </w:rPr>
+        <w:t xml:space="preserve"> 201</w:t>
+      </w:r>
+      <w:r>
+        <w:rPr>
+          <w:b/>
+          <w:color w:val="A6613A"/>
+          <w:w w:val="115"/>
+          <w:sz w:val="24"/>
+          <w:szCs w:val="24"/>
+        </w:rPr>
+        <w:t>8</w:t>
+      </w:r>
+    </w:p>
+    <w:p>
+      <w:pPr>
+        <w:pStyle w:val="BodyText"/>
+        <w:spacing w:before="19" w:line="256" w:lineRule="auto"/>
+        <w:ind w:left="402" w:right="463" w:firstLine="7"/>
+        <w:jc w:val="center"/>
+        <w:rPr>
+          <w:w w:val="115"/>
+          <w:sz w:val="20"/>
+          <w:szCs w:val="20"/>
+        </w:rPr>
+      </w:pPr>
+      <w:r>
+        <w:rPr>
+          <w:w w:val="115"/>
+          <w:sz w:val="20"/>
+          <w:szCs w:val="20"/>
+        </w:rPr>
+        <w:t xml:space="preserve">Responsible for designing websites, android, windows phone and IOS applications, company Brochure and logo, using </w:t>
+      </w:r>
+      <w:r>
+        <w:rPr>
+          <w:w w:val="115"/>
+          <w:sz w:val="20"/>
+          <w:szCs w:val="20"/>
+        </w:rPr>
+        <w:t xml:space="preserve">Angular4, </w:t>
+      </w:r>
+      <w:r>
+        <w:rPr>
+          <w:w w:val="115"/>
+          <w:sz w:val="20"/>
+          <w:szCs w:val="20"/>
+        </w:rPr>
+        <w:t>HTML5, CSS3, Bootstrap</w:t>
+      </w:r>
+      <w:r>
+        <w:rPr>
+          <w:w w:val="115"/>
+          <w:sz w:val="20"/>
+          <w:szCs w:val="20"/>
+        </w:rPr>
+        <w:t>4</w:t>
+      </w:r>
+      <w:r>
+        <w:rPr>
+          <w:w w:val="115"/>
+          <w:sz w:val="20"/>
+          <w:szCs w:val="20"/>
+        </w:rPr>
+        <w:t>, C</w:t>
+      </w:r>
+      <w:r>
+        <w:rPr>
+          <w:w w:val="115"/>
+          <w:sz w:val="20"/>
+          <w:szCs w:val="20"/>
+        </w:rPr>
+        <w:t>anvas, SVG, JavaScript, JQuery,</w:t>
+      </w:r>
+      <w:r>
+        <w:rPr>
+          <w:w w:val="115"/>
+          <w:sz w:val="20"/>
+          <w:szCs w:val="20"/>
+        </w:rPr>
+        <w:t xml:space="preserve"> Photoshop, Illustrator</w:t>
+      </w:r>
+      <w:r>
+        <w:rPr>
+          <w:w w:val="115"/>
+          <w:sz w:val="20"/>
+          <w:szCs w:val="20"/>
+        </w:rPr>
+        <w:t xml:space="preserve">, sketch &amp; </w:t>
+      </w:r>
+      <w:r>
+        <w:rPr>
+          <w:w w:val="115"/>
+          <w:sz w:val="20"/>
+          <w:szCs w:val="20"/>
+        </w:rPr>
+        <w:t>Balsamic.</w:t>
       </w:r>
     </w:p>
     <w:p>
@@ -1955,6 +2138,19 @@
     </w:p>
     <w:p>
       <w:pPr>
+        <w:pStyle w:val="BodyText"/>
+        <w:spacing w:before="21" w:line="252" w:lineRule="auto"/>
+        <w:ind w:left="428" w:right="486"/>
+        <w:jc w:val="center"/>
+        <w:rPr>
+          <w:w w:val="115"/>
+          <w:sz w:val="20"/>
+          <w:szCs w:val="20"/>
+        </w:rPr>
+      </w:pPr>
+    </w:p>
+    <w:p>
+      <w:pPr>
         <w:pStyle w:val="TableParagraph"/>
         <w:spacing w:before="154" w:line="252" w:lineRule="exact"/>
         <w:ind w:left="200"/>
@@ -2033,6 +2229,102 @@
     </w:p>
     <w:p>
       <w:pPr>
+        <w:pStyle w:val="Heading1"/>
+        <w:rPr>
+          <w:w w:val="115"/>
+        </w:rPr>
+      </w:pPr>
+    </w:p>
+    <w:p>
+      <w:pPr>
+        <w:pStyle w:val="Heading1"/>
+        <w:rPr>
+          <w:w w:val="115"/>
+        </w:rPr>
+      </w:pPr>
+    </w:p>
+    <w:p>
+      <w:pPr>
+        <w:pStyle w:val="Heading1"/>
+        <w:rPr>
+          <w:w w:val="115"/>
+        </w:rPr>
+      </w:pPr>
+    </w:p>
+    <w:p>
+      <w:pPr>
+        <w:pStyle w:val="Heading1"/>
+        <w:rPr>
+          <w:w w:val="115"/>
+        </w:rPr>
+      </w:pPr>
+    </w:p>
+    <w:p>
+      <w:pPr>
+        <w:pStyle w:val="Heading1"/>
+        <w:rPr>
+          <w:w w:val="115"/>
+        </w:rPr>
+      </w:pPr>
+    </w:p>
+    <w:p>
+      <w:pPr>
+        <w:pStyle w:val="Heading1"/>
+        <w:rPr>
+          <w:w w:val="115"/>
+        </w:rPr>
+      </w:pPr>
+    </w:p>
+    <w:p>
+      <w:pPr>
+        <w:pStyle w:val="Heading1"/>
+        <w:rPr>
+          <w:w w:val="115"/>
+        </w:rPr>
+      </w:pPr>
+    </w:p>
+    <w:p>
+      <w:pPr>
+        <w:pStyle w:val="Heading1"/>
+        <w:rPr>
+          <w:w w:val="115"/>
+        </w:rPr>
+      </w:pPr>
+    </w:p>
+    <w:p>
+      <w:pPr>
+        <w:pStyle w:val="Heading1"/>
+        <w:rPr>
+          <w:w w:val="115"/>
+        </w:rPr>
+      </w:pPr>
+    </w:p>
+    <w:p>
+      <w:pPr>
+        <w:pStyle w:val="Heading1"/>
+        <w:rPr>
+          <w:w w:val="115"/>
+        </w:rPr>
+      </w:pPr>
+    </w:p>
+    <w:p>
+      <w:pPr>
+        <w:pStyle w:val="Heading1"/>
+        <w:rPr>
+          <w:w w:val="115"/>
+        </w:rPr>
+      </w:pPr>
+    </w:p>
+    <w:p>
+      <w:pPr>
+        <w:pStyle w:val="Heading1"/>
+        <w:rPr>
+          <w:w w:val="115"/>
+        </w:rPr>
+      </w:pPr>
+    </w:p>
+    <w:p>
+      <w:pPr>
         <w:pStyle w:val="BodyText"/>
         <w:rPr>
           <w:sz w:val="12"/>
@@ -2043,10 +2335,11 @@
           <w:noProof/>
           <w:lang w:bidi="ar-SA"/>
         </w:rPr>
+        <w:lastRenderedPageBreak/>
         <mc:AlternateContent>
           <mc:Choice Requires="wpg">
             <w:drawing>
-              <wp:anchor distT="0" distB="0" distL="0" distR="0" simplePos="0" relativeHeight="251670016" behindDoc="0" locked="0" layoutInCell="1" allowOverlap="1">
+              <wp:anchor distT="0" distB="0" distL="0" distR="0" simplePos="0" relativeHeight="251670016" behindDoc="0" locked="0" layoutInCell="1" allowOverlap="1" wp14:anchorId="4D37325D" wp14:editId="599404B5">
                 <wp:simplePos x="0" y="0"/>
                 <wp:positionH relativeFrom="page">
                   <wp:posOffset>423545</wp:posOffset>
@@ -2424,21 +2717,40 @@
           </mc:Choice>
           <mc:Fallback>
             <w:pict>
-              <v:group id="Group 64" o:spid="_x0000_s1026" style="position:absolute;margin-left:33.35pt;margin-top:8.9pt;width:550.95pt;height:25.15pt;z-index:251670016;mso-wrap-distance-left:0;mso-wrap-distance-right:0;mso-position-horizontal-relative:page" coordorigin="667,178" coordsize="11019,503" o:gfxdata="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">
-                <v:shape id="Picture 68" o:spid="_x0000_s1027" type="#_x0000_t75" style="position:absolute;left:667;top:408;width:3613;height:43;visibility:visible;mso-wrap-style:square" o:gfxdata="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">
+              <v:group w14:anchorId="4D37325D" id="Group 64" o:spid="_x0000_s1026" style="position:absolute;margin-left:33.35pt;margin-top:8.9pt;width:550.95pt;height:25.15pt;z-index:251670016;mso-wrap-distance-left:0;mso-wrap-distance-right:0;mso-position-horizontal-relative:page" coordorigin="667,178" coordsize="11019,503" o:gfxdata="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">
+                <v:shapetype id="_x0000_t75" coordsize="21600,21600" o:spt="75" o:preferrelative="t" path="m@4@5l@4@11@9@11@9@5xe" filled="f" stroked="f">
+                  <v:stroke joinstyle="miter"/>
+                  <v:formulas>
+                    <v:f eqn="if lineDrawn pixelLineWidth 0"/>
+                    <v:f eqn="sum @0 1 0"/>
+                    <v:f eqn="sum 0 0 @1"/>
+                    <v:f eqn="prod @2 1 2"/>
+                    <v:f eqn="prod @3 21600 pixelWidth"/>
+                    <v:f eqn="prod @3 21600 pixelHeight"/>
+                    <v:f eqn="sum @0 0 1"/>
+                    <v:f eqn="prod @6 1 2"/>
+                    <v:f eqn="prod @7 21600 pixelWidth"/>
+                    <v:f eqn="sum @8 21600 0"/>
+                    <v:f eqn="prod @7 21600 pixelHeight"/>
+                    <v:f eqn="sum @10 21600 0"/>
+                  </v:formulas>
+                  <v:path o:extrusionok="f" gradientshapeok="t" o:connecttype="rect"/>
+                  <o:lock v:ext="edit" aspectratio="t"/>
+                </v:shapetype>
+                <v:shape id="Picture 68" o:spid="_x0000_s1027" type="#_x0000_t75" style="position:absolute;left:667;top:408;width:3613;height:43;visibility:visible;mso-wrap-style:square" o:gfxdata="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">
                   <v:imagedata r:id="rId16" o:title=""/>
                 </v:shape>
-                <v:shape id="Picture 67" o:spid="_x0000_s1028" type="#_x0000_t75" style="position:absolute;left:8073;top:408;width:3613;height:43;visibility:visible;mso-wrap-style:square" o:gfxdata="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">
+                <v:shape id="Picture 67" o:spid="_x0000_s1028" type="#_x0000_t75" style="position:absolute;left:8073;top:408;width:3613;height:43;visibility:visible;mso-wrap-style:square" o:gfxdata="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">
                   <v:imagedata r:id="rId17" o:title=""/>
                 </v:shape>
-                <v:shape id="Freeform 66" o:spid="_x0000_s1029" style="position:absolute;left:4301;top:177;width:3744;height:503;visibility:visible;mso-wrap-style:square;v-text-anchor:top" coordsize="3744,503" o:gfxdata="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" path="m3660,l84,,25,24,,84,,420r3,21l41,492r43,11l3660,503r59,-24l3744,420r,-336l3720,26,3660,xe" fillcolor="#a6613a" stroked="f">
+                <v:shape id="Freeform 66" o:spid="_x0000_s1029" style="position:absolute;left:4301;top:177;width:3744;height:503;visibility:visible;mso-wrap-style:square;v-text-anchor:top" coordsize="3744,503" o:gfxdata="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" path="m3660,l84,,25,24,,84,,420r3,21l41,492r43,11l3660,503r59,-24l3744,420r,-336l3720,26,3660,xe" fillcolor="#a6613a" stroked="f">
                   <v:path arrowok="t" o:connecttype="custom" o:connectlocs="3660,178;84,178;25,202;0,262;0,598;3,619;41,670;84,681;3660,681;3719,657;3744,598;3744,262;3720,204;3660,178" o:connectangles="0,0,0,0,0,0,0,0,0,0,0,0,0,0"/>
                 </v:shape>
                 <v:shapetype id="_x0000_t202" coordsize="21600,21600" o:spt="202" path="m,l,21600r21600,l21600,xe">
                   <v:stroke joinstyle="miter"/>
                   <v:path gradientshapeok="t" o:connecttype="rect"/>
                 </v:shapetype>
-                <v:shape id="Text Box 65" o:spid="_x0000_s1030" type="#_x0000_t202" style="position:absolute;left:667;top:177;width:11019;height:503;visibility:visible;mso-wrap-style:square;v-text-anchor:top" o:gfxdata="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" filled="f" stroked="f">
+                <v:shape id="Text Box 65" o:spid="_x0000_s1030" type="#_x0000_t202" style="position:absolute;left:667;top:177;width:11019;height:503;visibility:visible;mso-wrap-style:square;v-text-anchor:top" o:gfxdata="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" filled="f" stroked="f">
                   <v:textbox inset="0,0,0,0">
                     <w:txbxContent>
                       <w:p>
@@ -2518,7 +2830,7 @@
           <w:sz w:val="24"/>
           <w:szCs w:val="24"/>
         </w:rPr>
-        <w:t>Agile Technologies</w:t>
+        <w:t>eBenefits Network</w:t>
       </w:r>
     </w:p>
     <w:p>
@@ -2540,25 +2852,505 @@
         <w:rPr>
           <w:w w:val="115"/>
         </w:rPr>
+        <w:t xml:space="preserve"> eBenefits Network website </w:t>
+      </w:r>
+    </w:p>
+    <w:p>
+      <w:pPr>
+        <w:pStyle w:val="BodyText"/>
+        <w:spacing w:before="105" w:line="295" w:lineRule="auto"/>
+        <w:ind w:left="167"/>
+        <w:rPr>
+          <w:w w:val="115"/>
+        </w:rPr>
+      </w:pPr>
+      <w:r>
+        <w:rPr>
+          <w:w w:val="115"/>
+        </w:rPr>
+        <w:t xml:space="preserve">  </w:t>
+      </w:r>
+      <w:r>
+        <w:rPr>
+          <w:w w:val="115"/>
+        </w:rPr>
         <w:t xml:space="preserve"> </w:t>
       </w:r>
-      <w:r>
-        <w:rPr>
-          <w:w w:val="115"/>
-        </w:rPr>
-        <w:t xml:space="preserve">Kuwait Capital </w:t>
-      </w:r>
-      <w:r>
-        <w:rPr>
-          <w:w w:val="115"/>
-        </w:rPr>
-        <w:t>of Arab</w:t>
-      </w:r>
-      <w:r>
-        <w:rPr>
-          <w:w w:val="115"/>
-        </w:rPr>
-        <w:t xml:space="preserve"> Youth Website and mobile application</w:t>
+      <w:hyperlink r:id="rId20" w:history="1">
+        <w:r>
+          <w:rPr>
+            <w:rStyle w:val="Hyperlink"/>
+          </w:rPr>
+          <w:t>https://www.ebenefitsnetwork.com</w:t>
+        </w:r>
+      </w:hyperlink>
+    </w:p>
+    <w:p>
+      <w:pPr>
+        <w:pStyle w:val="BodyText"/>
+        <w:spacing w:before="37" w:line="295" w:lineRule="auto"/>
+        <w:ind w:right="650"/>
+        <w:rPr>
+          <w:w w:val="115"/>
+        </w:rPr>
+      </w:pPr>
+      <w:r>
+        <w:rPr>
+          <w:w w:val="115"/>
+        </w:rPr>
+        <w:t xml:space="preserve">   -</w:t>
+      </w:r>
+      <w:r>
+        <w:rPr>
+          <w:w w:val="115"/>
+        </w:rPr>
+        <w:t xml:space="preserve"> </w:t>
+      </w:r>
+      <w:r>
+        <w:rPr>
+          <w:w w:val="115"/>
+        </w:rPr>
+        <w:t xml:space="preserve">VIVE Mobile  Application and Website </w:t>
+      </w:r>
+    </w:p>
+    <w:p>
+      <w:pPr>
+        <w:pStyle w:val="BodyText"/>
+        <w:spacing w:before="37" w:line="295" w:lineRule="auto"/>
+        <w:ind w:right="650"/>
+      </w:pPr>
+      <w:r>
+        <w:rPr>
+          <w:w w:val="115"/>
+        </w:rPr>
+        <w:t xml:space="preserve">      </w:t>
+      </w:r>
+      <w:hyperlink r:id="rId21" w:history="1">
+        <w:r>
+          <w:rPr>
+            <w:rStyle w:val="Hyperlink"/>
+          </w:rPr>
+          <w:t>https://www.vive.vc</w:t>
+        </w:r>
+      </w:hyperlink>
+    </w:p>
+    <w:p>
+      <w:pPr>
+        <w:pStyle w:val="BodyText"/>
+        <w:spacing w:before="1" w:line="360" w:lineRule="auto"/>
+        <w:rPr>
+          <w:w w:val="115"/>
+        </w:rPr>
+      </w:pPr>
+      <w:r>
+        <w:rPr>
+          <w:w w:val="115"/>
+        </w:rPr>
+        <w:t xml:space="preserve">   </w:t>
+      </w:r>
+      <w:r>
+        <w:rPr>
+          <w:w w:val="115"/>
+        </w:rPr>
+        <w:t>-</w:t>
+      </w:r>
+      <w:r>
+        <w:rPr>
+          <w:w w:val="115"/>
+        </w:rPr>
+        <w:t xml:space="preserve"> </w:t>
+      </w:r>
+      <w:r>
+        <w:rPr>
+          <w:w w:val="115"/>
+        </w:rPr>
+        <w:t>G&amp;M Dashboard</w:t>
+      </w:r>
+    </w:p>
+    <w:p>
+      <w:pPr>
+        <w:pStyle w:val="BodyText"/>
+        <w:spacing w:before="1" w:line="360" w:lineRule="auto"/>
+        <w:rPr>
+          <w:rStyle w:val="Hyperlink"/>
+        </w:rPr>
+      </w:pPr>
+      <w:r>
+        <w:rPr>
+          <w:w w:val="115"/>
+        </w:rPr>
+        <w:t xml:space="preserve">     </w:t>
+      </w:r>
+      <w:r>
+        <w:t xml:space="preserve"> </w:t>
+      </w:r>
+      <w:hyperlink r:id="rId22" w:history="1">
+        <w:r>
+          <w:rPr>
+            <w:rStyle w:val="Hyperlink"/>
+          </w:rPr>
+          <w:t>http://13.68.177.67/</w:t>
+        </w:r>
+      </w:hyperlink>
+    </w:p>
+    <w:p>
+      <w:pPr>
+        <w:pStyle w:val="BodyText"/>
+        <w:spacing w:line="295" w:lineRule="auto"/>
+        <w:ind w:right="650"/>
+        <w:rPr>
+          <w:w w:val="115"/>
+        </w:rPr>
+      </w:pPr>
+      <w:r>
+        <w:rPr>
+          <w:w w:val="115"/>
+        </w:rPr>
+        <w:t xml:space="preserve">   - QuickBase</w:t>
+      </w:r>
+    </w:p>
+    <w:p>
+      <w:pPr>
+        <w:spacing w:line="276" w:lineRule="auto"/>
+        <w:rPr>
+          <w:rFonts w:ascii="Arial" w:hAnsi="Arial" w:cs="Arial"/>
+          <w:color w:val="1D1C1D"/>
+          <w:sz w:val="23"/>
+          <w:szCs w:val="23"/>
+        </w:rPr>
+      </w:pPr>
+      <w:r>
+        <w:rPr>
+          <w:w w:val="115"/>
+        </w:rPr>
+        <w:t xml:space="preserve">    </w:t>
+      </w:r>
+      <w:r>
+        <w:rPr>
+          <w:w w:val="115"/>
+        </w:rPr>
+        <w:t xml:space="preserve"> </w:t>
+      </w:r>
+      <w:r>
+        <w:rPr>
+          <w:w w:val="115"/>
+        </w:rPr>
+        <w:t xml:space="preserve"> </w:t>
+      </w:r>
+      <w:hyperlink r:id="rId23" w:tgtFrame="_blank" w:history="1">
+        <w:r>
+          <w:rPr>
+            <w:rStyle w:val="Hyperlink"/>
+            <w:rFonts w:ascii="Arial" w:hAnsi="Arial" w:cs="Arial"/>
+            <w:sz w:val="23"/>
+            <w:szCs w:val="23"/>
+          </w:rPr>
+          <w:t>https://santeon.quickbase.com/db/main?a=myqb</w:t>
+        </w:r>
+      </w:hyperlink>
+    </w:p>
+    <w:p>
+      <w:pPr>
+        <w:pStyle w:val="BodyText"/>
+        <w:spacing w:line="276" w:lineRule="auto"/>
+        <w:ind w:right="650"/>
+        <w:rPr>
+          <w:w w:val="115"/>
+        </w:rPr>
+      </w:pPr>
+      <w:r>
+        <w:rPr>
+          <w:w w:val="115"/>
+        </w:rPr>
+        <w:t xml:space="preserve">   - Benefit Mall</w:t>
+      </w:r>
+    </w:p>
+    <w:p>
+      <w:pPr>
+        <w:pStyle w:val="Heading1"/>
+        <w:rPr>
+          <w:b w:val="0"/>
+          <w:bCs w:val="0"/>
+          <w:color w:val="0000FF"/>
+          <w:u w:val="single"/>
+        </w:rPr>
+      </w:pPr>
+      <w:r>
+        <w:rPr>
+          <w:b w:val="0"/>
+          <w:bCs w:val="0"/>
+          <w:color w:val="0000FF"/>
+        </w:rPr>
+        <w:t xml:space="preserve">  </w:t>
+      </w:r>
+      <w:r>
+        <w:rPr>
+          <w:b w:val="0"/>
+          <w:bCs w:val="0"/>
+          <w:color w:val="0000FF"/>
+        </w:rPr>
+        <w:t xml:space="preserve"> </w:t>
+      </w:r>
+      <w:r>
+        <w:rPr>
+          <w:b w:val="0"/>
+          <w:bCs w:val="0"/>
+          <w:color w:val="0000FF"/>
+        </w:rPr>
+        <w:t xml:space="preserve"> </w:t>
+      </w:r>
+      <w:r>
+        <w:rPr>
+          <w:b w:val="0"/>
+          <w:bCs w:val="0"/>
+          <w:color w:val="0000FF"/>
+          <w:u w:val="single"/>
+        </w:rPr>
+        <w:t xml:space="preserve">https://testbmall.ebenefitsnetwork.com/eBNPartnerPortal/Account/Login </w:t>
+      </w:r>
+    </w:p>
+    <w:p>
+      <w:pPr>
+        <w:pStyle w:val="BodyText"/>
+        <w:spacing w:before="57" w:line="360" w:lineRule="auto"/>
+        <w:ind w:right="650"/>
+        <w:rPr>
+          <w:w w:val="115"/>
+        </w:rPr>
+      </w:pPr>
+      <w:r>
+        <w:rPr>
+          <w:w w:val="115"/>
+        </w:rPr>
+        <w:t xml:space="preserve">   </w:t>
+      </w:r>
+      <w:r>
+        <w:rPr>
+          <w:w w:val="115"/>
+        </w:rPr>
+        <w:t>-</w:t>
+      </w:r>
+      <w:r>
+        <w:rPr>
+          <w:w w:val="115"/>
+        </w:rPr>
+        <w:t xml:space="preserve"> Felmie</w:t>
+      </w:r>
+      <w:r>
+        <w:rPr>
+          <w:w w:val="115"/>
+        </w:rPr>
+        <w:t xml:space="preserve"> Website &amp;</w:t>
+      </w:r>
+      <w:bookmarkStart w:id="0" w:name="_GoBack"/>
+      <w:bookmarkEnd w:id="0"/>
+      <w:r>
+        <w:rPr>
+          <w:w w:val="115"/>
+        </w:rPr>
+        <w:t xml:space="preserve"> </w:t>
+      </w:r>
+      <w:r>
+        <w:rPr>
+          <w:w w:val="115"/>
+        </w:rPr>
+        <w:t>M</w:t>
+      </w:r>
+      <w:r>
+        <w:rPr>
+          <w:w w:val="115"/>
+        </w:rPr>
+        <w:t>obile Application</w:t>
+      </w:r>
+    </w:p>
+    <w:p>
+      <w:pPr>
+        <w:pStyle w:val="BodyText"/>
+        <w:spacing w:line="360" w:lineRule="auto"/>
+        <w:rPr>
+          <w:w w:val="115"/>
+        </w:rPr>
+      </w:pPr>
+      <w:r>
+        <w:rPr>
+          <w:w w:val="115"/>
+        </w:rPr>
+        <w:t xml:space="preserve">  </w:t>
+      </w:r>
+      <w:r>
+        <w:rPr>
+          <w:w w:val="115"/>
+        </w:rPr>
+        <w:t xml:space="preserve"> </w:t>
+      </w:r>
+      <w:r>
+        <w:rPr>
+          <w:w w:val="115"/>
+        </w:rPr>
+        <w:t>- eBN Dashboard</w:t>
+      </w:r>
+    </w:p>
+    <w:p>
+      <w:pPr>
+        <w:pStyle w:val="BodyText"/>
+        <w:spacing w:line="276" w:lineRule="auto"/>
+        <w:rPr>
+          <w:w w:val="115"/>
+        </w:rPr>
+      </w:pPr>
+      <w:r>
+        <w:rPr>
+          <w:w w:val="115"/>
+        </w:rPr>
+        <w:t xml:space="preserve"> </w:t>
+      </w:r>
+      <w:r>
+        <w:rPr>
+          <w:w w:val="115"/>
+        </w:rPr>
+        <w:t xml:space="preserve">  </w:t>
+      </w:r>
+      <w:r>
+        <w:rPr>
+          <w:w w:val="115"/>
+        </w:rPr>
+        <w:t>-</w:t>
+      </w:r>
+      <w:r>
+        <w:rPr>
+          <w:w w:val="115"/>
+        </w:rPr>
+        <w:t xml:space="preserve"> </w:t>
+      </w:r>
+      <w:r>
+        <w:rPr>
+          <w:w w:val="115"/>
+        </w:rPr>
+        <w:t>eBN Marketplace</w:t>
+      </w:r>
+    </w:p>
+    <w:p>
+      <w:pPr>
+        <w:pStyle w:val="BodyText"/>
+        <w:spacing w:before="37" w:line="295" w:lineRule="auto"/>
+        <w:ind w:right="650"/>
+        <w:rPr>
+          <w:w w:val="115"/>
+        </w:rPr>
+      </w:pPr>
+      <w:r>
+        <w:rPr>
+          <w:w w:val="115"/>
+        </w:rPr>
+        <w:t xml:space="preserve"> </w:t>
+      </w:r>
+      <w:r>
+        <w:rPr>
+          <w:w w:val="115"/>
+        </w:rPr>
+        <w:t xml:space="preserve">  </w:t>
+      </w:r>
+      <w:r>
+        <w:rPr>
+          <w:w w:val="115"/>
+        </w:rPr>
+        <w:t>-</w:t>
+      </w:r>
+      <w:r>
+        <w:rPr>
+          <w:w w:val="115"/>
+        </w:rPr>
+        <w:t xml:space="preserve"> </w:t>
+      </w:r>
+      <w:r>
+        <w:rPr>
+          <w:w w:val="115"/>
+        </w:rPr>
+        <w:t>No Code Mapping Tool</w:t>
+      </w:r>
+    </w:p>
+    <w:p>
+      <w:pPr>
+        <w:pStyle w:val="BodyText"/>
+        <w:spacing w:line="276" w:lineRule="auto"/>
+        <w:ind w:right="650"/>
+        <w:rPr>
+          <w:w w:val="115"/>
+        </w:rPr>
+      </w:pPr>
+      <w:r>
+        <w:rPr>
+          <w:w w:val="115"/>
+        </w:rPr>
+        <w:t xml:space="preserve">   </w:t>
+      </w:r>
+      <w:r>
+        <w:rPr>
+          <w:w w:val="115"/>
+        </w:rPr>
+        <w:t>- Banners &amp; Brochures</w:t>
+      </w:r>
+    </w:p>
+    <w:p>
+      <w:pPr>
+        <w:pStyle w:val="BodyText"/>
+        <w:spacing w:before="37" w:line="295" w:lineRule="auto"/>
+        <w:ind w:right="650"/>
+        <w:rPr>
+          <w:w w:val="115"/>
+        </w:rPr>
+      </w:pPr>
+    </w:p>
+    <w:p>
+      <w:pPr>
+        <w:pStyle w:val="Heading1"/>
+        <w:spacing w:before="144"/>
+        <w:ind w:left="0"/>
+        <w:rPr>
+          <w:bCs w:val="0"/>
+          <w:color w:val="A6613A"/>
+          <w:w w:val="115"/>
+          <w:sz w:val="24"/>
+          <w:szCs w:val="24"/>
+        </w:rPr>
+      </w:pPr>
+      <w:r>
+        <w:rPr>
+          <w:bCs w:val="0"/>
+          <w:color w:val="A6613A"/>
+          <w:w w:val="115"/>
+          <w:sz w:val="24"/>
+          <w:szCs w:val="24"/>
+        </w:rPr>
+        <w:t>Agile Technologies</w:t>
+      </w:r>
+    </w:p>
+    <w:p>
+      <w:pPr>
+        <w:pStyle w:val="BodyText"/>
+        <w:spacing w:before="105" w:line="295" w:lineRule="auto"/>
+        <w:ind w:left="167"/>
+        <w:rPr>
+          <w:w w:val="115"/>
+        </w:rPr>
+      </w:pPr>
+      <w:r>
+        <w:rPr>
+          <w:w w:val="115"/>
+        </w:rPr>
+        <w:t>-</w:t>
+      </w:r>
+      <w:r>
+        <w:rPr>
+          <w:w w:val="115"/>
+        </w:rPr>
+        <w:t xml:space="preserve"> </w:t>
+      </w:r>
+      <w:r>
+        <w:rPr>
+          <w:w w:val="115"/>
+        </w:rPr>
+        <w:t>Kuwait Capital of Arab Youth Website and mobile application</w:t>
       </w:r>
     </w:p>
     <w:p>
@@ -2602,43 +3394,7 @@
         <w:rPr>
           <w:w w:val="115"/>
         </w:rPr>
-        <w:t>-</w:t>
-      </w:r>
-      <w:r>
-        <w:rPr>
-          <w:w w:val="115"/>
-        </w:rPr>
-        <w:t xml:space="preserve"> </w:t>
-      </w:r>
-      <w:r>
-        <w:rPr>
-          <w:w w:val="115"/>
-        </w:rPr>
-        <w:t xml:space="preserve">CMA project (Contract system </w:t>
-      </w:r>
-      <w:r>
-        <w:rPr>
-          <w:w w:val="115"/>
-        </w:rPr>
-        <w:t>with</w:t>
-      </w:r>
-      <w:r>
-        <w:rPr>
-          <w:w w:val="115"/>
-        </w:rPr>
-        <w:t xml:space="preserve"> </w:t>
-      </w:r>
-      <w:r>
-        <w:rPr>
-          <w:w w:val="115"/>
-        </w:rPr>
-        <w:t>Chabot</w:t>
-      </w:r>
-      <w:r>
-        <w:rPr>
-          <w:w w:val="115"/>
-        </w:rPr>
-        <w:t>)</w:t>
+        <w:t>- CMA project (Contract system with Chabot)</w:t>
       </w:r>
     </w:p>
     <w:p>
@@ -2654,19 +3410,7 @@
         <w:rPr>
           <w:w w:val="115"/>
         </w:rPr>
-        <w:t>-</w:t>
-      </w:r>
-      <w:r>
-        <w:rPr>
-          <w:w w:val="115"/>
-        </w:rPr>
-        <w:t xml:space="preserve"> </w:t>
-      </w:r>
-      <w:r>
-        <w:rPr>
-          <w:w w:val="115"/>
-        </w:rPr>
-        <w:t>Brochures, Logos</w:t>
+        <w:t>- Brochures, Logos</w:t>
       </w:r>
     </w:p>
     <w:p>
@@ -2752,19 +3496,35 @@
         <w:rPr>
           <w:w w:val="115"/>
         </w:rPr>
+        <w:t xml:space="preserve"> Page</w:t>
+      </w:r>
+      <w:r>
+        <w:rPr>
+          <w:w w:val="115"/>
+        </w:rPr>
         <w:t xml:space="preserve"> </w:t>
       </w:r>
-      <w:r>
-        <w:rPr>
-          <w:w w:val="115"/>
-        </w:rPr>
-        <w:t>Page website</w:t>
-      </w:r>
-      <w:r>
-        <w:rPr>
-          <w:w w:val="115"/>
-        </w:rPr>
-        <w:t xml:space="preserve"> </w:t>
+    </w:p>
+    <w:p>
+      <w:pPr>
+        <w:pStyle w:val="BodyText"/>
+        <w:spacing w:before="37" w:line="295" w:lineRule="auto"/>
+        <w:ind w:left="167" w:right="650"/>
+        <w:rPr>
+          <w:w w:val="115"/>
+        </w:rPr>
+      </w:pPr>
+      <w:r>
+        <w:rPr>
+          <w:w w:val="115"/>
+        </w:rPr>
+        <w:t xml:space="preserve">  </w:t>
+      </w:r>
+      <w:r>
+        <w:rPr>
+          <w:w w:val="115"/>
+        </w:rPr>
+        <w:t xml:space="preserve">website </w:t>
       </w:r>
       <w:r>
         <w:rPr>
@@ -2772,6 +3532,19 @@
         </w:rPr>
         <w:t>&amp; Dashboard</w:t>
       </w:r>
+    </w:p>
+    <w:p>
+      <w:pPr>
+        <w:pStyle w:val="Heading1"/>
+        <w:spacing w:before="92"/>
+        <w:rPr>
+          <w:bCs w:val="0"/>
+          <w:color w:val="A6613A"/>
+          <w:w w:val="115"/>
+          <w:sz w:val="24"/>
+          <w:szCs w:val="24"/>
+        </w:rPr>
+      </w:pPr>
     </w:p>
     <w:p>
       <w:pPr>
@@ -2849,32 +3622,8 @@
         <w:rPr>
           <w:w w:val="115"/>
         </w:rPr>
-        <w:t xml:space="preserve">Saudi </w:t>
-      </w:r>
-      <w:r>
-        <w:rPr>
-          <w:w w:val="115"/>
-        </w:rPr>
-        <w:t>Post Application</w:t>
-      </w:r>
-    </w:p>
-    <w:p>
-      <w:pPr>
-        <w:pStyle w:val="BodyText"/>
-        <w:spacing w:before="9"/>
-        <w:rPr>
-          <w:sz w:val="26"/>
-        </w:rPr>
-      </w:pPr>
-    </w:p>
-    <w:p>
-      <w:pPr>
-        <w:pStyle w:val="BodyText"/>
-        <w:spacing w:before="9"/>
-        <w:rPr>
-          <w:sz w:val="26"/>
-        </w:rPr>
-      </w:pPr>
+        <w:t>Saudi Post Application</w:t>
+      </w:r>
     </w:p>
     <w:p>
       <w:pPr>
@@ -2940,8 +3689,11 @@
         <w:pStyle w:val="Heading1"/>
         <w:spacing w:before="92"/>
         <w:rPr>
+          <w:bCs w:val="0"/>
           <w:color w:val="A6613A"/>
-          <w:w w:val="110"/>
+          <w:w w:val="115"/>
+          <w:sz w:val="24"/>
+          <w:szCs w:val="24"/>
         </w:rPr>
       </w:pPr>
     </w:p>
@@ -2987,7 +3739,7 @@
         <w:rPr>
           <w:w w:val="115"/>
         </w:rPr>
-        <w:t xml:space="preserve">  </w:t>
+        <w:t xml:space="preserve"> </w:t>
       </w:r>
       <w:r>
         <w:rPr>
@@ -3125,7 +3877,13 @@
         <w:rPr>
           <w:w w:val="115"/>
         </w:rPr>
-        <w:t>Chorus application</w:t>
+        <w:t>Chorus applicatio</w:t>
+      </w:r>
+      <w:r>
+        <w:rPr>
+          <w:w w:val="115"/>
+        </w:rPr>
+        <w:t>n</w:t>
       </w:r>
     </w:p>
     <w:p>
@@ -3144,7 +3902,7 @@
         <mc:AlternateContent>
           <mc:Choice Requires="wpg">
             <w:drawing>
-              <wp:anchor distT="0" distB="0" distL="0" distR="0" simplePos="0" relativeHeight="251673088" behindDoc="0" locked="0" layoutInCell="1" allowOverlap="1">
+              <wp:anchor distT="0" distB="0" distL="0" distR="0" simplePos="0" relativeHeight="251673088" behindDoc="0" locked="0" layoutInCell="1" allowOverlap="1" wp14:anchorId="1E857550" wp14:editId="00F24493">
                 <wp:simplePos x="0" y="0"/>
                 <wp:positionH relativeFrom="page">
                   <wp:posOffset>423545</wp:posOffset>
@@ -3514,17 +4272,17 @@
           </mc:Choice>
           <mc:Fallback>
             <w:pict>
-              <v:group id="Group 82" o:spid="_x0000_s1031" style="position:absolute;margin-left:33.35pt;margin-top:8.9pt;width:550.95pt;height:25.15pt;z-index:251673088;mso-wrap-distance-left:0;mso-wrap-distance-right:0;mso-position-horizontal-relative:page" coordorigin="667,178" coordsize="11019,503" o:gfxdata="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">
-                <v:shape id="Picture 83" o:spid="_x0000_s1032" type="#_x0000_t75" style="position:absolute;left:667;top:408;width:3613;height:43;visibility:visible;mso-wrap-style:square" o:gfxdata="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">
+              <v:group w14:anchorId="1E857550" id="Group 82" o:spid="_x0000_s1031" style="position:absolute;margin-left:33.35pt;margin-top:8.9pt;width:550.95pt;height:25.15pt;z-index:251673088;mso-wrap-distance-left:0;mso-wrap-distance-right:0;mso-position-horizontal-relative:page" coordorigin="667,178" coordsize="11019,503" o:gfxdata="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">
+                <v:shape id="Picture 83" o:spid="_x0000_s1032" type="#_x0000_t75" style="position:absolute;left:667;top:408;width:3613;height:43;visibility:visible;mso-wrap-style:square" o:gfxdata="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">
                   <v:imagedata r:id="rId16" o:title=""/>
                 </v:shape>
-                <v:shape id="Picture 84" o:spid="_x0000_s1033" type="#_x0000_t75" style="position:absolute;left:8073;top:408;width:3613;height:43;visibility:visible;mso-wrap-style:square" o:gfxdata="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">
+                <v:shape id="Picture 84" o:spid="_x0000_s1033" type="#_x0000_t75" style="position:absolute;left:8073;top:408;width:3613;height:43;visibility:visible;mso-wrap-style:square" o:gfxdata="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">
                   <v:imagedata r:id="rId17" o:title=""/>
                 </v:shape>
-                <v:shape id="Freeform 85" o:spid="_x0000_s1034" style="position:absolute;left:4301;top:177;width:3744;height:503;visibility:visible;mso-wrap-style:square;v-text-anchor:top" coordsize="3744,503" o:gfxdata="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" path="m3660,l84,,25,24,,84,,420r3,21l41,492r43,11l3660,503r59,-24l3744,420r,-336l3720,26,3660,xe" fillcolor="#a6613a" stroked="f">
+                <v:shape id="Freeform 85" o:spid="_x0000_s1034" style="position:absolute;left:4301;top:177;width:3744;height:503;visibility:visible;mso-wrap-style:square;v-text-anchor:top" coordsize="3744,503" o:gfxdata="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" path="m3660,l84,,25,24,,84,,420r3,21l41,492r43,11l3660,503r59,-24l3744,420r,-336l3720,26,3660,xe" fillcolor="#a6613a" stroked="f">
                   <v:path arrowok="t" o:connecttype="custom" o:connectlocs="3660,178;84,178;25,202;0,262;0,598;3,619;41,670;84,681;3660,681;3719,657;3744,598;3744,262;3720,204;3660,178" o:connectangles="0,0,0,0,0,0,0,0,0,0,0,0,0,0"/>
                 </v:shape>
-                <v:shape id="Text Box 86" o:spid="_x0000_s1035" type="#_x0000_t202" style="position:absolute;left:667;top:177;width:11019;height:503;visibility:visible;mso-wrap-style:square;v-text-anchor:top" o:gfxdata="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" filled="f" stroked="f">
+                <v:shape id="Text Box 86" o:spid="_x0000_s1035" type="#_x0000_t202" style="position:absolute;left:667;top:177;width:11019;height:503;visibility:visible;mso-wrap-style:square;v-text-anchor:top" o:gfxdata="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" filled="f" stroked="f">
                   <v:textbox inset="0,0,0,0">
                     <w:txbxContent>
                       <w:p>
@@ -3624,7 +4382,7 @@
                 <w:lang w:bidi="ar-SA"/>
               </w:rPr>
               <w:drawing>
-                <wp:anchor distT="0" distB="0" distL="114300" distR="114300" simplePos="0" relativeHeight="251683328" behindDoc="0" locked="0" layoutInCell="1" allowOverlap="1" wp14:anchorId="0841DBD6" wp14:editId="619B4874">
+                <wp:anchor distT="0" distB="0" distL="114300" distR="114300" simplePos="0" relativeHeight="251683328" behindDoc="0" locked="0" layoutInCell="1" allowOverlap="1" wp14:anchorId="693D6BF4" wp14:editId="74636474">
                   <wp:simplePos x="0" y="0"/>
                   <wp:positionH relativeFrom="margin">
                     <wp:posOffset>1766570</wp:posOffset>
@@ -3647,7 +4405,7 @@
                           <pic:cNvPicPr/>
                         </pic:nvPicPr>
                         <pic:blipFill>
-                          <a:blip r:embed="rId20">
+                          <a:blip r:embed="rId24">
                             <a:extLst>
                               <a:ext uri="{28A0092B-C50C-407E-A947-70E740481C1C}">
                                 <a14:useLocalDpi xmlns:a14="http://schemas.microsoft.com/office/drawing/2010/main" val="0"/>
@@ -3701,7 +4459,7 @@
                 <w:lang w:bidi="ar-SA"/>
               </w:rPr>
               <w:drawing>
-                <wp:anchor distT="0" distB="0" distL="114300" distR="114300" simplePos="0" relativeHeight="251676160" behindDoc="0" locked="0" layoutInCell="1" allowOverlap="1" wp14:anchorId="6BA2C2AA" wp14:editId="5E12F276">
+                <wp:anchor distT="0" distB="0" distL="114300" distR="114300" simplePos="0" relativeHeight="251676160" behindDoc="0" locked="0" layoutInCell="1" allowOverlap="1" wp14:anchorId="2411A244" wp14:editId="538AC260">
                   <wp:simplePos x="0" y="0"/>
                   <wp:positionH relativeFrom="margin">
                     <wp:posOffset>1766570</wp:posOffset>
@@ -3724,7 +4482,7 @@
                           <pic:cNvPicPr/>
                         </pic:nvPicPr>
                         <pic:blipFill>
-                          <a:blip r:embed="rId21">
+                          <a:blip r:embed="rId25">
                             <a:extLst>
                               <a:ext uri="{28A0092B-C50C-407E-A947-70E740481C1C}">
                                 <a14:useLocalDpi xmlns:a14="http://schemas.microsoft.com/office/drawing/2010/main" val="0"/>
@@ -3778,7 +4536,7 @@
                 <w:lang w:bidi="ar-SA"/>
               </w:rPr>
               <w:drawing>
-                <wp:anchor distT="0" distB="0" distL="114300" distR="114300" simplePos="0" relativeHeight="251677184" behindDoc="0" locked="0" layoutInCell="1" allowOverlap="1" wp14:anchorId="17EC78B4" wp14:editId="65DF5114">
+                <wp:anchor distT="0" distB="0" distL="114300" distR="114300" simplePos="0" relativeHeight="251677184" behindDoc="0" locked="0" layoutInCell="1" allowOverlap="1" wp14:anchorId="0D4FB525" wp14:editId="45E4FEDE">
                   <wp:simplePos x="0" y="0"/>
                   <wp:positionH relativeFrom="margin">
                     <wp:posOffset>1766570</wp:posOffset>
@@ -3801,7 +4559,7 @@
                           <pic:cNvPicPr/>
                         </pic:nvPicPr>
                         <pic:blipFill>
-                          <a:blip r:embed="rId21">
+                          <a:blip r:embed="rId25">
                             <a:extLst>
                               <a:ext uri="{28A0092B-C50C-407E-A947-70E740481C1C}">
                                 <a14:useLocalDpi xmlns:a14="http://schemas.microsoft.com/office/drawing/2010/main" val="0"/>
@@ -3855,7 +4613,7 @@
                 <w:lang w:bidi="ar-SA"/>
               </w:rPr>
               <w:drawing>
-                <wp:anchor distT="0" distB="0" distL="114300" distR="114300" simplePos="0" relativeHeight="251678208" behindDoc="0" locked="0" layoutInCell="1" allowOverlap="1" wp14:anchorId="4336553E" wp14:editId="1670F15C">
+                <wp:anchor distT="0" distB="0" distL="114300" distR="114300" simplePos="0" relativeHeight="251678208" behindDoc="0" locked="0" layoutInCell="1" allowOverlap="1" wp14:anchorId="7D126DDA" wp14:editId="470D30EB">
                   <wp:simplePos x="0" y="0"/>
                   <wp:positionH relativeFrom="margin">
                     <wp:posOffset>1766570</wp:posOffset>
@@ -3878,7 +4636,7 @@
                           <pic:cNvPicPr/>
                         </pic:nvPicPr>
                         <pic:blipFill>
-                          <a:blip r:embed="rId21">
+                          <a:blip r:embed="rId25">
                             <a:extLst>
                               <a:ext uri="{28A0092B-C50C-407E-A947-70E740481C1C}">
                                 <a14:useLocalDpi xmlns:a14="http://schemas.microsoft.com/office/drawing/2010/main" val="0"/>
@@ -3938,7 +4696,7 @@
                 <w:lang w:bidi="ar-SA"/>
               </w:rPr>
               <w:drawing>
-                <wp:anchor distT="0" distB="0" distL="114300" distR="114300" simplePos="0" relativeHeight="251679232" behindDoc="0" locked="0" layoutInCell="1" allowOverlap="1" wp14:anchorId="05E814FE" wp14:editId="3379FB16">
+                <wp:anchor distT="0" distB="0" distL="114300" distR="114300" simplePos="0" relativeHeight="251679232" behindDoc="0" locked="0" layoutInCell="1" allowOverlap="1" wp14:anchorId="601A706D" wp14:editId="7157E341">
                   <wp:simplePos x="0" y="0"/>
                   <wp:positionH relativeFrom="margin">
                     <wp:posOffset>1766570</wp:posOffset>
@@ -3961,7 +4719,7 @@
                           <pic:cNvPicPr/>
                         </pic:nvPicPr>
                         <pic:blipFill>
-                          <a:blip r:embed="rId21">
+                          <a:blip r:embed="rId25">
                             <a:extLst>
                               <a:ext uri="{28A0092B-C50C-407E-A947-70E740481C1C}">
                                 <a14:useLocalDpi xmlns:a14="http://schemas.microsoft.com/office/drawing/2010/main" val="0"/>
@@ -4015,7 +4773,7 @@
                 <w:lang w:bidi="ar-SA"/>
               </w:rPr>
               <w:drawing>
-                <wp:anchor distT="0" distB="0" distL="114300" distR="114300" simplePos="0" relativeHeight="251680256" behindDoc="0" locked="0" layoutInCell="1" allowOverlap="1" wp14:anchorId="69A25847" wp14:editId="14217B1B">
+                <wp:anchor distT="0" distB="0" distL="114300" distR="114300" simplePos="0" relativeHeight="251680256" behindDoc="0" locked="0" layoutInCell="1" allowOverlap="1" wp14:anchorId="53B636C3" wp14:editId="105FC450">
                   <wp:simplePos x="0" y="0"/>
                   <wp:positionH relativeFrom="margin">
                     <wp:posOffset>1766570</wp:posOffset>
@@ -4038,7 +4796,7 @@
                           <pic:cNvPicPr/>
                         </pic:nvPicPr>
                         <pic:blipFill>
-                          <a:blip r:embed="rId21">
+                          <a:blip r:embed="rId25">
                             <a:extLst>
                               <a:ext uri="{28A0092B-C50C-407E-A947-70E740481C1C}">
                                 <a14:useLocalDpi xmlns:a14="http://schemas.microsoft.com/office/drawing/2010/main" val="0"/>
@@ -4092,7 +4850,7 @@
                 <w:lang w:bidi="ar-SA"/>
               </w:rPr>
               <w:drawing>
-                <wp:anchor distT="0" distB="0" distL="114300" distR="114300" simplePos="0" relativeHeight="251681280" behindDoc="0" locked="0" layoutInCell="1" allowOverlap="1" wp14:anchorId="637C7015" wp14:editId="37E4B517">
+                <wp:anchor distT="0" distB="0" distL="114300" distR="114300" simplePos="0" relativeHeight="251681280" behindDoc="0" locked="0" layoutInCell="1" allowOverlap="1" wp14:anchorId="44FAF300" wp14:editId="6A491AD8">
                   <wp:simplePos x="0" y="0"/>
                   <wp:positionH relativeFrom="margin">
                     <wp:posOffset>1766570</wp:posOffset>
@@ -4115,7 +4873,7 @@
                           <pic:cNvPicPr/>
                         </pic:nvPicPr>
                         <pic:blipFill>
-                          <a:blip r:embed="rId22">
+                          <a:blip r:embed="rId26">
                             <a:extLst>
                               <a:ext uri="{28A0092B-C50C-407E-A947-70E740481C1C}">
                                 <a14:useLocalDpi xmlns:a14="http://schemas.microsoft.com/office/drawing/2010/main" val="0"/>
@@ -4170,7 +4928,7 @@
                 <w:lang w:bidi="ar-SA"/>
               </w:rPr>
               <w:drawing>
-                <wp:anchor distT="0" distB="0" distL="114300" distR="114300" simplePos="0" relativeHeight="251664384" behindDoc="0" locked="0" layoutInCell="1" allowOverlap="1" wp14:anchorId="5C03F691" wp14:editId="1F16EFE5">
+                <wp:anchor distT="0" distB="0" distL="114300" distR="114300" simplePos="0" relativeHeight="251664384" behindDoc="0" locked="0" layoutInCell="1" allowOverlap="1" wp14:anchorId="1197B420" wp14:editId="03E5F96F">
                   <wp:simplePos x="0" y="0"/>
                   <wp:positionH relativeFrom="margin">
                     <wp:posOffset>1766570</wp:posOffset>
@@ -4193,7 +4951,7 @@
                           <pic:cNvPicPr/>
                         </pic:nvPicPr>
                         <pic:blipFill>
-                          <a:blip r:embed="rId22">
+                          <a:blip r:embed="rId26">
                             <a:extLst>
                               <a:ext uri="{28A0092B-C50C-407E-A947-70E740481C1C}">
                                 <a14:useLocalDpi xmlns:a14="http://schemas.microsoft.com/office/drawing/2010/main" val="0"/>
@@ -4247,7 +5005,7 @@
                 <w:lang w:bidi="ar-SA"/>
               </w:rPr>
               <w:drawing>
-                <wp:anchor distT="0" distB="0" distL="114300" distR="114300" simplePos="0" relativeHeight="251677696" behindDoc="0" locked="0" layoutInCell="1" allowOverlap="1" wp14:anchorId="7E742114" wp14:editId="4825F68C">
+                <wp:anchor distT="0" distB="0" distL="114300" distR="114300" simplePos="0" relativeHeight="251677696" behindDoc="0" locked="0" layoutInCell="1" allowOverlap="1" wp14:anchorId="289EC794" wp14:editId="6E5B51B4">
                   <wp:simplePos x="0" y="0"/>
                   <wp:positionH relativeFrom="margin">
                     <wp:posOffset>1766570</wp:posOffset>
@@ -4270,7 +5028,7 @@
                           <pic:cNvPicPr/>
                         </pic:nvPicPr>
                         <pic:blipFill>
-                          <a:blip r:embed="rId21">
+                          <a:blip r:embed="rId25">
                             <a:extLst>
                               <a:ext uri="{28A0092B-C50C-407E-A947-70E740481C1C}">
                                 <a14:useLocalDpi xmlns:a14="http://schemas.microsoft.com/office/drawing/2010/main" val="0"/>
@@ -4324,7 +5082,7 @@
                 <w:lang w:bidi="ar-SA"/>
               </w:rPr>
               <w:drawing>
-                <wp:anchor distT="0" distB="0" distL="114300" distR="114300" simplePos="0" relativeHeight="251667968" behindDoc="0" locked="0" layoutInCell="1" allowOverlap="1" wp14:anchorId="3E66DE6A" wp14:editId="0B6F6E0A">
+                <wp:anchor distT="0" distB="0" distL="114300" distR="114300" simplePos="0" relativeHeight="251667968" behindDoc="0" locked="0" layoutInCell="1" allowOverlap="1" wp14:anchorId="405A5788" wp14:editId="64DCE108">
                   <wp:simplePos x="0" y="0"/>
                   <wp:positionH relativeFrom="margin">
                     <wp:posOffset>1766570</wp:posOffset>
@@ -4347,7 +5105,7 @@
                           <pic:cNvPicPr/>
                         </pic:nvPicPr>
                         <pic:blipFill>
-                          <a:blip r:embed="rId21">
+                          <a:blip r:embed="rId25">
                             <a:extLst>
                               <a:ext uri="{28A0092B-C50C-407E-A947-70E740481C1C}">
                                 <a14:useLocalDpi xmlns:a14="http://schemas.microsoft.com/office/drawing/2010/main" val="0"/>
@@ -4401,7 +5159,7 @@
                 <w:lang w:bidi="ar-SA"/>
               </w:rPr>
               <w:drawing>
-                <wp:anchor distT="0" distB="0" distL="114300" distR="114300" simplePos="0" relativeHeight="251643392" behindDoc="0" locked="0" layoutInCell="1" allowOverlap="1">
+                <wp:anchor distT="0" distB="0" distL="114300" distR="114300" simplePos="0" relativeHeight="251643392" behindDoc="0" locked="0" layoutInCell="1" allowOverlap="1" wp14:anchorId="08B1EDF0" wp14:editId="2D01D798">
                   <wp:simplePos x="0" y="0"/>
                   <wp:positionH relativeFrom="margin">
                     <wp:posOffset>1766570</wp:posOffset>
@@ -4424,7 +5182,7 @@
                           <pic:cNvPicPr/>
                         </pic:nvPicPr>
                         <pic:blipFill>
-                          <a:blip r:embed="rId22">
+                          <a:blip r:embed="rId26">
                             <a:extLst>
                               <a:ext uri="{28A0092B-C50C-407E-A947-70E740481C1C}">
                                 <a14:useLocalDpi xmlns:a14="http://schemas.microsoft.com/office/drawing/2010/main" val="0"/>
@@ -4478,7 +5236,7 @@
                 <w:lang w:bidi="ar-SA"/>
               </w:rPr>
               <w:drawing>
-                <wp:anchor distT="0" distB="0" distL="114300" distR="114300" simplePos="0" relativeHeight="251644416" behindDoc="0" locked="0" layoutInCell="1" allowOverlap="1">
+                <wp:anchor distT="0" distB="0" distL="114300" distR="114300" simplePos="0" relativeHeight="251644416" behindDoc="0" locked="0" layoutInCell="1" allowOverlap="1" wp14:anchorId="3AB8C008" wp14:editId="5CABB644">
                   <wp:simplePos x="0" y="0"/>
                   <wp:positionH relativeFrom="margin">
                     <wp:posOffset>1766570</wp:posOffset>
@@ -4501,7 +5259,7 @@
                           <pic:cNvPicPr/>
                         </pic:nvPicPr>
                         <pic:blipFill>
-                          <a:blip r:embed="rId22">
+                          <a:blip r:embed="rId26">
                             <a:extLst>
                               <a:ext uri="{28A0092B-C50C-407E-A947-70E740481C1C}">
                                 <a14:useLocalDpi xmlns:a14="http://schemas.microsoft.com/office/drawing/2010/main" val="0"/>
@@ -4597,7 +5355,7 @@
                 <w:lang w:bidi="ar-SA"/>
               </w:rPr>
               <w:drawing>
-                <wp:anchor distT="0" distB="0" distL="114300" distR="114300" simplePos="0" relativeHeight="251654656" behindDoc="0" locked="0" layoutInCell="1" allowOverlap="1">
+                <wp:anchor distT="0" distB="0" distL="114300" distR="114300" simplePos="0" relativeHeight="251654656" behindDoc="0" locked="0" layoutInCell="1" allowOverlap="1" wp14:anchorId="427C33DB" wp14:editId="31DE3AA4">
                   <wp:simplePos x="0" y="0"/>
                   <wp:positionH relativeFrom="margin">
                     <wp:posOffset>1768475</wp:posOffset>
@@ -4620,7 +5378,7 @@
                           <pic:cNvPicPr/>
                         </pic:nvPicPr>
                         <pic:blipFill>
-                          <a:blip r:embed="rId21">
+                          <a:blip r:embed="rId25">
                             <a:extLst>
                               <a:ext uri="{28A0092B-C50C-407E-A947-70E740481C1C}">
                                 <a14:useLocalDpi xmlns:a14="http://schemas.microsoft.com/office/drawing/2010/main" val="0"/>
@@ -4668,7 +5426,7 @@
                 <w:lang w:bidi="ar-SA"/>
               </w:rPr>
               <w:drawing>
-                <wp:anchor distT="0" distB="0" distL="114300" distR="114300" simplePos="0" relativeHeight="251655680" behindDoc="0" locked="0" layoutInCell="1" allowOverlap="1">
+                <wp:anchor distT="0" distB="0" distL="114300" distR="114300" simplePos="0" relativeHeight="251655680" behindDoc="0" locked="0" layoutInCell="1" allowOverlap="1" wp14:anchorId="357C7680" wp14:editId="02DAECF0">
                   <wp:simplePos x="0" y="0"/>
                   <wp:positionH relativeFrom="margin">
                     <wp:posOffset>1768475</wp:posOffset>
@@ -4691,7 +5449,7 @@
                           <pic:cNvPicPr/>
                         </pic:nvPicPr>
                         <pic:blipFill>
-                          <a:blip r:embed="rId22">
+                          <a:blip r:embed="rId26">
                             <a:extLst>
                               <a:ext uri="{28A0092B-C50C-407E-A947-70E740481C1C}">
                                 <a14:useLocalDpi xmlns:a14="http://schemas.microsoft.com/office/drawing/2010/main" val="0"/>
@@ -4751,7 +5509,7 @@
                 <w:lang w:bidi="ar-SA"/>
               </w:rPr>
               <w:drawing>
-                <wp:anchor distT="0" distB="0" distL="114300" distR="114300" simplePos="0" relativeHeight="251656704" behindDoc="0" locked="0" layoutInCell="1" allowOverlap="1">
+                <wp:anchor distT="0" distB="0" distL="114300" distR="114300" simplePos="0" relativeHeight="251656704" behindDoc="0" locked="0" layoutInCell="1" allowOverlap="1" wp14:anchorId="23C05DE6" wp14:editId="25DF0891">
                   <wp:simplePos x="0" y="0"/>
                   <wp:positionH relativeFrom="margin">
                     <wp:posOffset>1768475</wp:posOffset>
@@ -4774,7 +5532,7 @@
                           <pic:cNvPicPr/>
                         </pic:nvPicPr>
                         <pic:blipFill>
-                          <a:blip r:embed="rId21">
+                          <a:blip r:embed="rId25">
                             <a:extLst>
                               <a:ext uri="{28A0092B-C50C-407E-A947-70E740481C1C}">
                                 <a14:useLocalDpi xmlns:a14="http://schemas.microsoft.com/office/drawing/2010/main" val="0"/>
@@ -4822,7 +5580,7 @@
                 <w:lang w:bidi="ar-SA"/>
               </w:rPr>
               <w:drawing>
-                <wp:anchor distT="0" distB="0" distL="114300" distR="114300" simplePos="0" relativeHeight="251657728" behindDoc="0" locked="0" layoutInCell="1" allowOverlap="1">
+                <wp:anchor distT="0" distB="0" distL="114300" distR="114300" simplePos="0" relativeHeight="251657728" behindDoc="0" locked="0" layoutInCell="1" allowOverlap="1" wp14:anchorId="78585C25" wp14:editId="70D3DD7E">
                   <wp:simplePos x="0" y="0"/>
                   <wp:positionH relativeFrom="margin">
                     <wp:posOffset>1768475</wp:posOffset>
@@ -4845,7 +5603,7 @@
                           <pic:cNvPicPr/>
                         </pic:nvPicPr>
                         <pic:blipFill>
-                          <a:blip r:embed="rId21">
+                          <a:blip r:embed="rId25">
                             <a:extLst>
                               <a:ext uri="{28A0092B-C50C-407E-A947-70E740481C1C}">
                                 <a14:useLocalDpi xmlns:a14="http://schemas.microsoft.com/office/drawing/2010/main" val="0"/>
@@ -4893,7 +5651,7 @@
                 <w:lang w:bidi="ar-SA"/>
               </w:rPr>
               <w:drawing>
-                <wp:anchor distT="0" distB="0" distL="114300" distR="114300" simplePos="0" relativeHeight="251658752" behindDoc="0" locked="0" layoutInCell="1" allowOverlap="1">
+                <wp:anchor distT="0" distB="0" distL="114300" distR="114300" simplePos="0" relativeHeight="251658752" behindDoc="0" locked="0" layoutInCell="1" allowOverlap="1" wp14:anchorId="0AE513E7" wp14:editId="11393267">
                   <wp:simplePos x="0" y="0"/>
                   <wp:positionH relativeFrom="margin">
                     <wp:posOffset>1768475</wp:posOffset>
@@ -4916,7 +5674,7 @@
                           <pic:cNvPicPr/>
                         </pic:nvPicPr>
                         <pic:blipFill>
-                          <a:blip r:embed="rId21">
+                          <a:blip r:embed="rId25">
                             <a:extLst>
                               <a:ext uri="{28A0092B-C50C-407E-A947-70E740481C1C}">
                                 <a14:useLocalDpi xmlns:a14="http://schemas.microsoft.com/office/drawing/2010/main" val="0"/>
@@ -4964,7 +5722,7 @@
                 <w:lang w:bidi="ar-SA"/>
               </w:rPr>
               <w:drawing>
-                <wp:anchor distT="0" distB="0" distL="114300" distR="114300" simplePos="0" relativeHeight="251659776" behindDoc="0" locked="0" layoutInCell="1" allowOverlap="1">
+                <wp:anchor distT="0" distB="0" distL="114300" distR="114300" simplePos="0" relativeHeight="251659776" behindDoc="0" locked="0" layoutInCell="1" allowOverlap="1" wp14:anchorId="5A4F56B5" wp14:editId="30BE4DEC">
                   <wp:simplePos x="0" y="0"/>
                   <wp:positionH relativeFrom="margin">
                     <wp:posOffset>1768475</wp:posOffset>
@@ -4987,7 +5745,7 @@
                           <pic:cNvPicPr/>
                         </pic:nvPicPr>
                         <pic:blipFill>
-                          <a:blip r:embed="rId21">
+                          <a:blip r:embed="rId25">
                             <a:extLst>
                               <a:ext uri="{28A0092B-C50C-407E-A947-70E740481C1C}">
                                 <a14:useLocalDpi xmlns:a14="http://schemas.microsoft.com/office/drawing/2010/main" val="0"/>
@@ -5034,7 +5792,7 @@
                 <w:lang w:bidi="ar-SA"/>
               </w:rPr>
               <w:drawing>
-                <wp:anchor distT="0" distB="0" distL="114300" distR="114300" simplePos="0" relativeHeight="251660800" behindDoc="0" locked="0" layoutInCell="1" allowOverlap="1">
+                <wp:anchor distT="0" distB="0" distL="114300" distR="114300" simplePos="0" relativeHeight="251660800" behindDoc="0" locked="0" layoutInCell="1" allowOverlap="1" wp14:anchorId="0FC02D5B" wp14:editId="5A98AEA2">
                   <wp:simplePos x="0" y="0"/>
                   <wp:positionH relativeFrom="margin">
                     <wp:posOffset>1768475</wp:posOffset>
@@ -5057,7 +5815,7 @@
                           <pic:cNvPicPr/>
                         </pic:nvPicPr>
                         <pic:blipFill>
-                          <a:blip r:embed="rId21">
+                          <a:blip r:embed="rId25">
                             <a:extLst>
                               <a:ext uri="{28A0092B-C50C-407E-A947-70E740481C1C}">
                                 <a14:useLocalDpi xmlns:a14="http://schemas.microsoft.com/office/drawing/2010/main" val="0"/>
@@ -5142,7 +5900,7 @@
                 <w:lang w:bidi="ar-SA"/>
               </w:rPr>
               <w:drawing>
-                <wp:anchor distT="0" distB="0" distL="114300" distR="114300" simplePos="0" relativeHeight="251661824" behindDoc="0" locked="0" layoutInCell="1" allowOverlap="1">
+                <wp:anchor distT="0" distB="0" distL="114300" distR="114300" simplePos="0" relativeHeight="251661824" behindDoc="0" locked="0" layoutInCell="1" allowOverlap="1" wp14:anchorId="2E706DFF" wp14:editId="2A388DC1">
                   <wp:simplePos x="0" y="0"/>
                   <wp:positionH relativeFrom="margin">
                     <wp:align>right</wp:align>
@@ -5165,7 +5923,7 @@
                           <pic:cNvPicPr/>
                         </pic:nvPicPr>
                         <pic:blipFill>
-                          <a:blip r:embed="rId21">
+                          <a:blip r:embed="rId25">
                             <a:extLst>
                               <a:ext uri="{28A0092B-C50C-407E-A947-70E740481C1C}">
                                 <a14:useLocalDpi xmlns:a14="http://schemas.microsoft.com/office/drawing/2010/main" val="0"/>
@@ -5207,7 +5965,7 @@
                 <w:lang w:bidi="ar-SA"/>
               </w:rPr>
               <w:drawing>
-                <wp:anchor distT="0" distB="0" distL="114300" distR="114300" simplePos="0" relativeHeight="251662848" behindDoc="0" locked="0" layoutInCell="1" allowOverlap="1">
+                <wp:anchor distT="0" distB="0" distL="114300" distR="114300" simplePos="0" relativeHeight="251662848" behindDoc="0" locked="0" layoutInCell="1" allowOverlap="1" wp14:anchorId="56A2EED7" wp14:editId="43B1A41E">
                   <wp:simplePos x="0" y="0"/>
                   <wp:positionH relativeFrom="margin">
                     <wp:align>right</wp:align>
@@ -5230,7 +5988,7 @@
                           <pic:cNvPicPr/>
                         </pic:nvPicPr>
                         <pic:blipFill>
-                          <a:blip r:embed="rId22">
+                          <a:blip r:embed="rId26">
                             <a:extLst>
                               <a:ext uri="{28A0092B-C50C-407E-A947-70E740481C1C}">
                                 <a14:useLocalDpi xmlns:a14="http://schemas.microsoft.com/office/drawing/2010/main" val="0"/>
@@ -5309,7 +6067,7 @@
                 <w:lang w:bidi="ar-SA"/>
               </w:rPr>
               <w:drawing>
-                <wp:anchor distT="0" distB="0" distL="114300" distR="114300" simplePos="0" relativeHeight="251663872" behindDoc="0" locked="0" layoutInCell="1" allowOverlap="1">
+                <wp:anchor distT="0" distB="0" distL="114300" distR="114300" simplePos="0" relativeHeight="251663872" behindDoc="0" locked="0" layoutInCell="1" allowOverlap="1" wp14:anchorId="10F1EFF6" wp14:editId="2C8F7AC6">
                   <wp:simplePos x="0" y="0"/>
                   <wp:positionH relativeFrom="margin">
                     <wp:posOffset>1764030</wp:posOffset>
@@ -5332,7 +6090,7 @@
                           <pic:cNvPicPr/>
                         </pic:nvPicPr>
                         <pic:blipFill>
-                          <a:blip r:embed="rId20">
+                          <a:blip r:embed="rId24">
                             <a:extLst>
                               <a:ext uri="{28A0092B-C50C-407E-A947-70E740481C1C}">
                                 <a14:useLocalDpi xmlns:a14="http://schemas.microsoft.com/office/drawing/2010/main" val="0"/>
@@ -5380,7 +6138,7 @@
                 <w:lang w:bidi="ar-SA"/>
               </w:rPr>
               <w:drawing>
-                <wp:anchor distT="0" distB="0" distL="114300" distR="114300" simplePos="0" relativeHeight="251665920" behindDoc="0" locked="0" layoutInCell="1" allowOverlap="1">
+                <wp:anchor distT="0" distB="0" distL="114300" distR="114300" simplePos="0" relativeHeight="251665920" behindDoc="0" locked="0" layoutInCell="1" allowOverlap="1" wp14:anchorId="1765BF92" wp14:editId="3572FC03">
                   <wp:simplePos x="0" y="0"/>
                   <wp:positionH relativeFrom="margin">
                     <wp:posOffset>1764030</wp:posOffset>
@@ -5403,7 +6161,7 @@
                           <pic:cNvPicPr/>
                         </pic:nvPicPr>
                         <pic:blipFill>
-                          <a:blip r:embed="rId21">
+                          <a:blip r:embed="rId25">
                             <a:extLst>
                               <a:ext uri="{28A0092B-C50C-407E-A947-70E740481C1C}">
                                 <a14:useLocalDpi xmlns:a14="http://schemas.microsoft.com/office/drawing/2010/main" val="0"/>
@@ -5442,7 +6200,7 @@
                 <w:lang w:bidi="ar-SA"/>
               </w:rPr>
               <w:drawing>
-                <wp:anchor distT="0" distB="0" distL="114300" distR="114300" simplePos="0" relativeHeight="251664896" behindDoc="0" locked="0" layoutInCell="1" allowOverlap="1">
+                <wp:anchor distT="0" distB="0" distL="114300" distR="114300" simplePos="0" relativeHeight="251664896" behindDoc="0" locked="0" layoutInCell="1" allowOverlap="1" wp14:anchorId="173ACCDE" wp14:editId="45D228F4">
                   <wp:simplePos x="0" y="0"/>
                   <wp:positionH relativeFrom="margin">
                     <wp:align>right</wp:align>
@@ -5465,7 +6223,7 @@
                           <pic:cNvPicPr/>
                         </pic:nvPicPr>
                         <pic:blipFill>
-                          <a:blip r:embed="rId21">
+                          <a:blip r:embed="rId25">
                             <a:extLst>
                               <a:ext uri="{28A0092B-C50C-407E-A947-70E740481C1C}">
                                 <a14:useLocalDpi xmlns:a14="http://schemas.microsoft.com/office/drawing/2010/main" val="0"/>
@@ -5513,7 +6271,7 @@
                 <w:lang w:bidi="ar-SA"/>
               </w:rPr>
               <w:drawing>
-                <wp:anchor distT="0" distB="0" distL="114300" distR="114300" simplePos="0" relativeHeight="251668992" behindDoc="0" locked="0" layoutInCell="1" allowOverlap="1" wp14:anchorId="675FB2A8" wp14:editId="5D55B42A">
+                <wp:anchor distT="0" distB="0" distL="114300" distR="114300" simplePos="0" relativeHeight="251668992" behindDoc="0" locked="0" layoutInCell="1" allowOverlap="1" wp14:anchorId="2A79FD59" wp14:editId="24F8F79B">
                   <wp:simplePos x="0" y="0"/>
                   <wp:positionH relativeFrom="margin">
                     <wp:posOffset>1764030</wp:posOffset>
@@ -5536,7 +6294,7 @@
                           <pic:cNvPicPr/>
                         </pic:nvPicPr>
                         <pic:blipFill>
-                          <a:blip r:embed="rId22">
+                          <a:blip r:embed="rId26">
                             <a:extLst>
                               <a:ext uri="{28A0092B-C50C-407E-A947-70E740481C1C}">
                                 <a14:useLocalDpi xmlns:a14="http://schemas.microsoft.com/office/drawing/2010/main" val="0"/>
@@ -5577,7 +6335,7 @@
                 <w:lang w:bidi="ar-SA"/>
               </w:rPr>
               <w:drawing>
-                <wp:anchor distT="0" distB="0" distL="114300" distR="114300" simplePos="0" relativeHeight="251666944" behindDoc="0" locked="0" layoutInCell="1" allowOverlap="1">
+                <wp:anchor distT="0" distB="0" distL="114300" distR="114300" simplePos="0" relativeHeight="251666944" behindDoc="0" locked="0" layoutInCell="1" allowOverlap="1" wp14:anchorId="7E3FB897" wp14:editId="6D997D67">
                   <wp:simplePos x="0" y="0"/>
                   <wp:positionH relativeFrom="margin">
                     <wp:posOffset>1764030</wp:posOffset>
@@ -5600,7 +6358,7 @@
                           <pic:cNvPicPr/>
                         </pic:nvPicPr>
                         <pic:blipFill>
-                          <a:blip r:embed="rId22">
+                          <a:blip r:embed="rId26">
                             <a:extLst>
                               <a:ext uri="{28A0092B-C50C-407E-A947-70E740481C1C}">
                                 <a14:useLocalDpi xmlns:a14="http://schemas.microsoft.com/office/drawing/2010/main" val="0"/>
@@ -5634,8 +6392,6 @@
             </w:r>
           </w:p>
         </w:tc>
-        <w:bookmarkStart w:id="0" w:name="_GoBack"/>
-        <w:bookmarkEnd w:id="0"/>
       </w:tr>
     </w:tbl>
     <w:p>
@@ -5653,7 +6409,7 @@
         <mc:AlternateContent>
           <mc:Choice Requires="wpg">
             <w:drawing>
-              <wp:anchor distT="0" distB="0" distL="0" distR="0" simplePos="0" relativeHeight="251674112" behindDoc="0" locked="0" layoutInCell="1" allowOverlap="1">
+              <wp:anchor distT="0" distB="0" distL="0" distR="0" simplePos="0" relativeHeight="251674112" behindDoc="0" locked="0" layoutInCell="1" allowOverlap="1" wp14:anchorId="346CBEB2" wp14:editId="4ADC8A41">
                 <wp:simplePos x="0" y="0"/>
                 <wp:positionH relativeFrom="page">
                   <wp:posOffset>423545</wp:posOffset>
@@ -6023,17 +6779,17 @@
           </mc:Choice>
           <mc:Fallback>
             <w:pict>
-              <v:group id="Group 87" o:spid="_x0000_s1036" style="position:absolute;margin-left:33.35pt;margin-top:8.9pt;width:550.95pt;height:25.15pt;z-index:251674112;mso-wrap-distance-left:0;mso-wrap-distance-right:0;mso-position-horizontal-relative:page" coordorigin="667,178" coordsize="11019,503" o:gfxdata="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">
-                <v:shape id="Picture 88" o:spid="_x0000_s1037" type="#_x0000_t75" style="position:absolute;left:667;top:408;width:3613;height:43;visibility:visible;mso-wrap-style:square" o:gfxdata="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">
+              <v:group w14:anchorId="346CBEB2" id="Group 87" o:spid="_x0000_s1036" style="position:absolute;margin-left:33.35pt;margin-top:8.9pt;width:550.95pt;height:25.15pt;z-index:251674112;mso-wrap-distance-left:0;mso-wrap-distance-right:0;mso-position-horizontal-relative:page" coordorigin="667,178" coordsize="11019,503" o:gfxdata="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">
+                <v:shape id="Picture 88" o:spid="_x0000_s1037" type="#_x0000_t75" style="position:absolute;left:667;top:408;width:3613;height:43;visibility:visible;mso-wrap-style:square" o:gfxdata="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">
                   <v:imagedata r:id="rId16" o:title=""/>
                 </v:shape>
-                <v:shape id="Picture 89" o:spid="_x0000_s1038" type="#_x0000_t75" style="position:absolute;left:8073;top:408;width:3613;height:43;visibility:visible;mso-wrap-style:square" o:gfxdata="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">
+                <v:shape id="Picture 89" o:spid="_x0000_s1038" type="#_x0000_t75" style="position:absolute;left:8073;top:408;width:3613;height:43;visibility:visible;mso-wrap-style:square" o:gfxdata="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">
                   <v:imagedata r:id="rId17" o:title=""/>
                 </v:shape>
-                <v:shape id="Freeform 90" o:spid="_x0000_s1039" style="position:absolute;left:4301;top:177;width:3744;height:503;visibility:visible;mso-wrap-style:square;v-text-anchor:top" coordsize="3744,503" o:gfxdata="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" path="m3660,l84,,25,24,,84,,420r3,21l41,492r43,11l3660,503r59,-24l3744,420r,-336l3720,26,3660,xe" fillcolor="#a6613a" stroked="f">
+                <v:shape id="Freeform 90" o:spid="_x0000_s1039" style="position:absolute;left:4301;top:177;width:3744;height:503;visibility:visible;mso-wrap-style:square;v-text-anchor:top" coordsize="3744,503" o:gfxdata="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" path="m3660,l84,,25,24,,84,,420r3,21l41,492r43,11l3660,503r59,-24l3744,420r,-336l3720,26,3660,xe" fillcolor="#a6613a" stroked="f">
                   <v:path arrowok="t" o:connecttype="custom" o:connectlocs="3660,178;84,178;25,202;0,262;0,598;3,619;41,670;84,681;3660,681;3719,657;3744,598;3744,262;3720,204;3660,178" o:connectangles="0,0,0,0,0,0,0,0,0,0,0,0,0,0"/>
                 </v:shape>
-                <v:shape id="Text Box 91" o:spid="_x0000_s1040" type="#_x0000_t202" style="position:absolute;left:667;top:177;width:11019;height:503;visibility:visible;mso-wrap-style:square;v-text-anchor:top" o:gfxdata="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" filled="f" stroked="f">
+                <v:shape id="Text Box 91" o:spid="_x0000_s1040" type="#_x0000_t202" style="position:absolute;left:667;top:177;width:11019;height:503;visibility:visible;mso-wrap-style:square;v-text-anchor:top" o:gfxdata="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" filled="f" stroked="f">
                   <v:textbox inset="0,0,0,0">
                     <w:txbxContent>
                       <w:p>
@@ -6109,246 +6865,210 @@
         </w:rPr>
         <w:t xml:space="preserve"> </w:t>
       </w:r>
-      <w:hyperlink r:id="rId23" w:anchor="portfolio">
+      <w:hyperlink r:id="rId27" w:history="1">
         <w:r>
           <w:rPr>
-            <w:color w:val="0000FF"/>
+            <w:rStyle w:val="Hyperlink"/>
             <w:w w:val="141"/>
-            <w:u w:val="single" w:color="0000FF"/>
           </w:rPr>
           <w:t>ht</w:t>
         </w:r>
         <w:r>
           <w:rPr>
-            <w:color w:val="0000FF"/>
+            <w:rStyle w:val="Hyperlink"/>
             <w:spacing w:val="-1"/>
             <w:w w:val="122"/>
-            <w:u w:val="single" w:color="0000FF"/>
           </w:rPr>
           <w:t>t</w:t>
         </w:r>
         <w:r>
           <w:rPr>
-            <w:color w:val="0000FF"/>
+            <w:rStyle w:val="Hyperlink"/>
             <w:w w:val="122"/>
-            <w:u w:val="single" w:color="0000FF"/>
           </w:rPr>
           <w:t>p</w:t>
         </w:r>
         <w:r>
           <w:rPr>
-            <w:color w:val="0000FF"/>
+            <w:rStyle w:val="Hyperlink"/>
             <w:spacing w:val="-1"/>
             <w:w w:val="122"/>
-            <w:u w:val="single" w:color="0000FF"/>
           </w:rPr>
           <w:t>:</w:t>
         </w:r>
         <w:r>
           <w:rPr>
-            <w:color w:val="0000FF"/>
+            <w:rStyle w:val="Hyperlink"/>
             <w:spacing w:val="-1"/>
             <w:w w:val="157"/>
-            <w:u w:val="single" w:color="0000FF"/>
           </w:rPr>
           <w:t>//</w:t>
         </w:r>
         <w:r>
           <w:rPr>
-            <w:color w:val="0000FF"/>
+            <w:rStyle w:val="Hyperlink"/>
             <w:w w:val="113"/>
-            <w:u w:val="single" w:color="0000FF"/>
           </w:rPr>
           <w:t>www</w:t>
         </w:r>
         <w:r>
           <w:rPr>
-            <w:color w:val="0000FF"/>
+            <w:rStyle w:val="Hyperlink"/>
             <w:w w:val="111"/>
-            <w:u w:val="single" w:color="0000FF"/>
           </w:rPr>
           <w:t>.</w:t>
         </w:r>
         <w:r>
           <w:rPr>
-            <w:color w:val="0000FF"/>
-            <w:u w:val="single" w:color="0000FF"/>
+            <w:rStyle w:val="Hyperlink"/>
           </w:rPr>
           <w:t>s</w:t>
         </w:r>
         <w:r>
           <w:rPr>
-            <w:color w:val="0000FF"/>
+            <w:rStyle w:val="Hyperlink"/>
             <w:w w:val="130"/>
-            <w:u w:val="single" w:color="0000FF"/>
           </w:rPr>
           <w:t>e</w:t>
         </w:r>
         <w:r>
           <w:rPr>
-            <w:color w:val="0000FF"/>
+            <w:rStyle w:val="Hyperlink"/>
             <w:spacing w:val="-3"/>
             <w:w w:val="130"/>
-            <w:u w:val="single" w:color="0000FF"/>
           </w:rPr>
           <w:t>l</w:t>
         </w:r>
         <w:r>
           <w:rPr>
-            <w:color w:val="0000FF"/>
+            <w:rStyle w:val="Hyperlink"/>
             <w:w w:val="130"/>
-            <w:u w:val="single" w:color="0000FF"/>
           </w:rPr>
           <w:t>vana</w:t>
         </w:r>
         <w:r>
           <w:rPr>
-            <w:color w:val="0000FF"/>
+            <w:rStyle w:val="Hyperlink"/>
             <w:spacing w:val="-4"/>
-            <w:u w:val="single" w:color="0000FF"/>
           </w:rPr>
           <w:t>-</w:t>
         </w:r>
         <w:r>
           <w:rPr>
-            <w:color w:val="0000FF"/>
+            <w:rStyle w:val="Hyperlink"/>
             <w:spacing w:val="-3"/>
             <w:w w:val="122"/>
-            <w:u w:val="single" w:color="0000FF"/>
           </w:rPr>
           <w:t>n</w:t>
         </w:r>
         <w:r>
           <w:rPr>
-            <w:color w:val="0000FF"/>
+            <w:rStyle w:val="Hyperlink"/>
             <w:w w:val="135"/>
-            <w:u w:val="single" w:color="0000FF"/>
           </w:rPr>
-          <w:t>a</w:t>
+          <w:t>ag</w:t>
         </w:r>
         <w:r>
           <w:rPr>
-            <w:color w:val="0000FF"/>
-            <w:w w:val="135"/>
-            <w:u w:val="single" w:color="0000FF"/>
-          </w:rPr>
-          <w:t>g</w:t>
-        </w:r>
-        <w:r>
-          <w:rPr>
-            <w:color w:val="0000FF"/>
+            <w:rStyle w:val="Hyperlink"/>
             <w:spacing w:val="-3"/>
             <w:w w:val="135"/>
-            <w:u w:val="single" w:color="0000FF"/>
           </w:rPr>
           <w:t>u</w:t>
         </w:r>
         <w:r>
           <w:rPr>
-            <w:color w:val="0000FF"/>
+            <w:rStyle w:val="Hyperlink"/>
             <w:w w:val="70"/>
-            <w:u w:val="single" w:color="0000FF"/>
           </w:rPr>
           <w:t>i</w:t>
         </w:r>
         <w:r>
           <w:rPr>
-            <w:color w:val="0000FF"/>
+            <w:rStyle w:val="Hyperlink"/>
             <w:spacing w:val="2"/>
             <w:w w:val="127"/>
-            <w:u w:val="single" w:color="0000FF"/>
           </w:rPr>
           <w:t>b</w:t>
         </w:r>
         <w:r>
           <w:rPr>
-            <w:color w:val="0000FF"/>
+            <w:rStyle w:val="Hyperlink"/>
             <w:w w:val="127"/>
-            <w:u w:val="single" w:color="0000FF"/>
           </w:rPr>
           <w:t>.c</w:t>
         </w:r>
         <w:r>
           <w:rPr>
-            <w:color w:val="0000FF"/>
+            <w:rStyle w:val="Hyperlink"/>
             <w:spacing w:val="2"/>
             <w:w w:val="127"/>
-            <w:u w:val="single" w:color="0000FF"/>
           </w:rPr>
           <w:t>o</w:t>
         </w:r>
         <w:r>
           <w:rPr>
-            <w:color w:val="0000FF"/>
+            <w:rStyle w:val="Hyperlink"/>
             <w:w w:val="127"/>
-            <w:u w:val="single" w:color="0000FF"/>
           </w:rPr>
           <w:t>m</w:t>
         </w:r>
         <w:r>
           <w:rPr>
-            <w:color w:val="0000FF"/>
+            <w:rStyle w:val="Hyperlink"/>
             <w:w w:val="149"/>
-            <w:u w:val="single" w:color="0000FF"/>
           </w:rPr>
           <w:t>/#</w:t>
         </w:r>
         <w:r>
           <w:rPr>
-            <w:color w:val="0000FF"/>
+            <w:rStyle w:val="Hyperlink"/>
             <w:w w:val="132"/>
-            <w:u w:val="single" w:color="0000FF"/>
           </w:rPr>
           <w:t>p</w:t>
         </w:r>
         <w:r>
           <w:rPr>
-            <w:color w:val="0000FF"/>
+            <w:rStyle w:val="Hyperlink"/>
             <w:spacing w:val="-3"/>
             <w:w w:val="132"/>
-            <w:u w:val="single" w:color="0000FF"/>
           </w:rPr>
           <w:t>o</w:t>
         </w:r>
         <w:r>
           <w:rPr>
-            <w:color w:val="0000FF"/>
+            <w:rStyle w:val="Hyperlink"/>
             <w:spacing w:val="-3"/>
             <w:w w:val="89"/>
-            <w:u w:val="single" w:color="0000FF"/>
           </w:rPr>
           <w:t>r</w:t>
         </w:r>
         <w:r>
           <w:rPr>
-            <w:color w:val="0000FF"/>
+            <w:rStyle w:val="Hyperlink"/>
             <w:w w:val="116"/>
-            <w:u w:val="single" w:color="0000FF"/>
           </w:rPr>
           <w:t>tf</w:t>
         </w:r>
         <w:r>
           <w:rPr>
-            <w:color w:val="0000FF"/>
+            <w:rStyle w:val="Hyperlink"/>
             <w:spacing w:val="2"/>
             <w:w w:val="116"/>
-            <w:u w:val="single" w:color="0000FF"/>
           </w:rPr>
           <w:t>o</w:t>
         </w:r>
         <w:r>
           <w:rPr>
-            <w:color w:val="0000FF"/>
+            <w:rStyle w:val="Hyperlink"/>
             <w:w w:val="70"/>
-            <w:u w:val="single" w:color="0000FF"/>
           </w:rPr>
           <w:t>li</w:t>
         </w:r>
         <w:r>
           <w:rPr>
-            <w:color w:val="0000FF"/>
+            <w:rStyle w:val="Hyperlink"/>
             <w:w w:val="130"/>
-            <w:u w:val="single" w:color="0000FF"/>
           </w:rPr>
           <w:t>o</w:t>
         </w:r>
@@ -6364,7 +7084,7 @@
 </file>
 
 <file path=word/endnotes.xml><?xml version="1.0" encoding="utf-8"?>
-<w:endnotes xmlns:wpc="http://schemas.microsoft.com/office/word/2010/wordprocessingCanvas" xmlns:mc="http://schemas.openxmlformats.org/markup-compatibility/2006" xmlns:o="urn:schemas-microsoft-com:office:office" xmlns:r="http://schemas.openxmlformats.org/officeDocument/2006/relationships" xmlns:m="http://schemas.openxmlformats.org/officeDocument/2006/math" xmlns:v="urn:schemas-microsoft-com:vml" xmlns:wp14="http://schemas.microsoft.com/office/word/2010/wordprocessingDrawing" xmlns:wp="http://schemas.openxmlformats.org/drawingml/2006/wordprocessingDrawing" xmlns:w10="urn:schemas-microsoft-com:office:word" xmlns:w="http://schemas.openxmlformats.org/wordprocessingml/2006/main" xmlns:w14="http://schemas.microsoft.com/office/word/2010/wordml" xmlns:w15="http://schemas.microsoft.com/office/word/2012/wordml" xmlns:wpg="http://schemas.microsoft.com/office/word/2010/wordprocessingGroup" xmlns:wpi="http://schemas.microsoft.com/office/word/2010/wordprocessingInk" xmlns:wne="http://schemas.microsoft.com/office/word/2006/wordml" xmlns:wps="http://schemas.microsoft.com/office/word/2010/wordprocessingShape" mc:Ignorable="w14 w15 wp14">
+<w:endnotes xmlns:wpc="http://schemas.microsoft.com/office/word/2010/wordprocessingCanvas" xmlns:cx="http://schemas.microsoft.com/office/drawing/2014/chartex" xmlns:cx1="http://schemas.microsoft.com/office/drawing/2015/9/8/chartex" xmlns:cx2="http://schemas.microsoft.com/office/drawing/2015/10/21/chartex" xmlns:cx3="http://schemas.microsoft.com/office/drawing/2016/5/9/chartex" xmlns:cx4="http://schemas.microsoft.com/office/drawing/2016/5/10/chartex" xmlns:cx5="http://schemas.microsoft.com/office/drawing/2016/5/11/chartex" xmlns:cx6="http://schemas.microsoft.com/office/drawing/2016/5/12/chartex" xmlns:cx7="http://schemas.microsoft.com/office/drawing/2016/5/13/chartex" xmlns:cx8="http://schemas.microsoft.com/office/drawing/2016/5/14/chartex" xmlns:mc="http://schemas.openxmlformats.org/markup-compatibility/2006" xmlns:aink="http://schemas.microsoft.com/office/drawing/2016/ink" xmlns:am3d="http://schemas.microsoft.com/office/drawing/2017/model3d" xmlns:o="urn:schemas-microsoft-com:office:office" xmlns:r="http://schemas.openxmlformats.org/officeDocument/2006/relationships" xmlns:m="http://schemas.openxmlformats.org/officeDocument/2006/math" xmlns:v="urn:schemas-microsoft-com:vml" xmlns:wp14="http://schemas.microsoft.com/office/word/2010/wordprocessingDrawing" xmlns:wp="http://schemas.openxmlformats.org/drawingml/2006/wordprocessingDrawing" xmlns:w10="urn:schemas-microsoft-com:office:word" xmlns:w="http://schemas.openxmlformats.org/wordprocessingml/2006/main" xmlns:w14="http://schemas.microsoft.com/office/word/2010/wordml" xmlns:w15="http://schemas.microsoft.com/office/word/2012/wordml" xmlns:w16cid="http://schemas.microsoft.com/office/word/2016/wordml/cid" xmlns:w16se="http://schemas.microsoft.com/office/word/2015/wordml/symex" xmlns:wpg="http://schemas.microsoft.com/office/word/2010/wordprocessingGroup" xmlns:wpi="http://schemas.microsoft.com/office/word/2010/wordprocessingInk" xmlns:wne="http://schemas.microsoft.com/office/word/2006/wordml" xmlns:wps="http://schemas.microsoft.com/office/word/2010/wordprocessingShape" mc:Ignorable="w14 w15 w16se w16cid wp14">
   <w:endnote w:type="separator" w:id="-1">
     <w:p>
       <w:r>
@@ -6383,7 +7103,7 @@
 </file>
 
 <file path=word/footer1.xml><?xml version="1.0" encoding="utf-8"?>
-<w:ftr xmlns:wpc="http://schemas.microsoft.com/office/word/2010/wordprocessingCanvas" xmlns:mc="http://schemas.openxmlformats.org/markup-compatibility/2006" xmlns:o="urn:schemas-microsoft-com:office:office" xmlns:r="http://schemas.openxmlformats.org/officeDocument/2006/relationships" xmlns:m="http://schemas.openxmlformats.org/officeDocument/2006/math" xmlns:v="urn:schemas-microsoft-com:vml" xmlns:wp14="http://schemas.microsoft.com/office/word/2010/wordprocessingDrawing" xmlns:wp="http://schemas.openxmlformats.org/drawingml/2006/wordprocessingDrawing" xmlns:w10="urn:schemas-microsoft-com:office:word" xmlns:w="http://schemas.openxmlformats.org/wordprocessingml/2006/main" xmlns:w14="http://schemas.microsoft.com/office/word/2010/wordml" xmlns:w15="http://schemas.microsoft.com/office/word/2012/wordml" xmlns:wpg="http://schemas.microsoft.com/office/word/2010/wordprocessingGroup" xmlns:wpi="http://schemas.microsoft.com/office/word/2010/wordprocessingInk" xmlns:wne="http://schemas.microsoft.com/office/word/2006/wordml" xmlns:wps="http://schemas.microsoft.com/office/word/2010/wordprocessingShape" mc:Ignorable="w14 w15 wp14">
+<w:ftr xmlns:wpc="http://schemas.microsoft.com/office/word/2010/wordprocessingCanvas" xmlns:cx="http://schemas.microsoft.com/office/drawing/2014/chartex" xmlns:cx1="http://schemas.microsoft.com/office/drawing/2015/9/8/chartex" xmlns:cx2="http://schemas.microsoft.com/office/drawing/2015/10/21/chartex" xmlns:cx3="http://schemas.microsoft.com/office/drawing/2016/5/9/chartex" xmlns:cx4="http://schemas.microsoft.com/office/drawing/2016/5/10/chartex" xmlns:cx5="http://schemas.microsoft.com/office/drawing/2016/5/11/chartex" xmlns:cx6="http://schemas.microsoft.com/office/drawing/2016/5/12/chartex" xmlns:cx7="http://schemas.microsoft.com/office/drawing/2016/5/13/chartex" xmlns:cx8="http://schemas.microsoft.com/office/drawing/2016/5/14/chartex" xmlns:mc="http://schemas.openxmlformats.org/markup-compatibility/2006" xmlns:aink="http://schemas.microsoft.com/office/drawing/2016/ink" xmlns:am3d="http://schemas.microsoft.com/office/drawing/2017/model3d" xmlns:o="urn:schemas-microsoft-com:office:office" xmlns:r="http://schemas.openxmlformats.org/officeDocument/2006/relationships" xmlns:m="http://schemas.openxmlformats.org/officeDocument/2006/math" xmlns:v="urn:schemas-microsoft-com:vml" xmlns:wp14="http://schemas.microsoft.com/office/word/2010/wordprocessingDrawing" xmlns:wp="http://schemas.openxmlformats.org/drawingml/2006/wordprocessingDrawing" xmlns:w10="urn:schemas-microsoft-com:office:word" xmlns:w="http://schemas.openxmlformats.org/wordprocessingml/2006/main" xmlns:w14="http://schemas.microsoft.com/office/word/2010/wordml" xmlns:w15="http://schemas.microsoft.com/office/word/2012/wordml" xmlns:w16cid="http://schemas.microsoft.com/office/word/2016/wordml/cid" xmlns:w16se="http://schemas.microsoft.com/office/word/2015/wordml/symex" xmlns:wpg="http://schemas.microsoft.com/office/word/2010/wordprocessingGroup" xmlns:wpi="http://schemas.microsoft.com/office/word/2010/wordprocessingInk" xmlns:wne="http://schemas.microsoft.com/office/word/2006/wordml" xmlns:wps="http://schemas.microsoft.com/office/word/2010/wordprocessingShape" mc:Ignorable="w14 w15 w16se w16cid wp14">
   <w:p>
     <w:pPr>
       <w:pStyle w:val="BodyText"/>
@@ -6400,7 +7120,7 @@
       <mc:AlternateContent>
         <mc:Choice Requires="wps">
           <w:drawing>
-            <wp:anchor distT="0" distB="0" distL="114300" distR="114300" simplePos="0" relativeHeight="503309072" behindDoc="1" locked="0" layoutInCell="1" allowOverlap="1">
+            <wp:anchor distT="0" distB="0" distL="114300" distR="114300" simplePos="0" relativeHeight="503309072" behindDoc="1" locked="0" layoutInCell="1" allowOverlap="1" wp14:anchorId="265D57B1" wp14:editId="65F9EE7A">
               <wp:simplePos x="0" y="0"/>
               <wp:positionH relativeFrom="page">
                 <wp:posOffset>0</wp:posOffset>
@@ -6546,7 +7266,7 @@
       <mc:AlternateContent>
         <mc:Choice Requires="wps">
           <w:drawing>
-            <wp:anchor distT="0" distB="0" distL="114300" distR="114300" simplePos="0" relativeHeight="503309096" behindDoc="1" locked="0" layoutInCell="1" allowOverlap="1">
+            <wp:anchor distT="0" distB="0" distL="114300" distR="114300" simplePos="0" relativeHeight="503309096" behindDoc="1" locked="0" layoutInCell="1" allowOverlap="1" wp14:anchorId="403E9B9B" wp14:editId="3CE4689E">
               <wp:simplePos x="0" y="0"/>
               <wp:positionH relativeFrom="page">
                 <wp:posOffset>7633970</wp:posOffset>
@@ -6705,7 +7425,7 @@
 </file>
 
 <file path=word/footnotes.xml><?xml version="1.0" encoding="utf-8"?>
-<w:footnotes xmlns:wpc="http://schemas.microsoft.com/office/word/2010/wordprocessingCanvas" xmlns:mc="http://schemas.openxmlformats.org/markup-compatibility/2006" xmlns:o="urn:schemas-microsoft-com:office:office" xmlns:r="http://schemas.openxmlformats.org/officeDocument/2006/relationships" xmlns:m="http://schemas.openxmlformats.org/officeDocument/2006/math" xmlns:v="urn:schemas-microsoft-com:vml" xmlns:wp14="http://schemas.microsoft.com/office/word/2010/wordprocessingDrawing" xmlns:wp="http://schemas.openxmlformats.org/drawingml/2006/wordprocessingDrawing" xmlns:w10="urn:schemas-microsoft-com:office:word" xmlns:w="http://schemas.openxmlformats.org/wordprocessingml/2006/main" xmlns:w14="http://schemas.microsoft.com/office/word/2010/wordml" xmlns:w15="http://schemas.microsoft.com/office/word/2012/wordml" xmlns:wpg="http://schemas.microsoft.com/office/word/2010/wordprocessingGroup" xmlns:wpi="http://schemas.microsoft.com/office/word/2010/wordprocessingInk" xmlns:wne="http://schemas.microsoft.com/office/word/2006/wordml" xmlns:wps="http://schemas.microsoft.com/office/word/2010/wordprocessingShape" mc:Ignorable="w14 w15 wp14">
+<w:footnotes xmlns:wpc="http://schemas.microsoft.com/office/word/2010/wordprocessingCanvas" xmlns:cx="http://schemas.microsoft.com/office/drawing/2014/chartex" xmlns:cx1="http://schemas.microsoft.com/office/drawing/2015/9/8/chartex" xmlns:cx2="http://schemas.microsoft.com/office/drawing/2015/10/21/chartex" xmlns:cx3="http://schemas.microsoft.com/office/drawing/2016/5/9/chartex" xmlns:cx4="http://schemas.microsoft.com/office/drawing/2016/5/10/chartex" xmlns:cx5="http://schemas.microsoft.com/office/drawing/2016/5/11/chartex" xmlns:cx6="http://schemas.microsoft.com/office/drawing/2016/5/12/chartex" xmlns:cx7="http://schemas.microsoft.com/office/drawing/2016/5/13/chartex" xmlns:cx8="http://schemas.microsoft.com/office/drawing/2016/5/14/chartex" xmlns:mc="http://schemas.openxmlformats.org/markup-compatibility/2006" xmlns:aink="http://schemas.microsoft.com/office/drawing/2016/ink" xmlns:am3d="http://schemas.microsoft.com/office/drawing/2017/model3d" xmlns:o="urn:schemas-microsoft-com:office:office" xmlns:r="http://schemas.openxmlformats.org/officeDocument/2006/relationships" xmlns:m="http://schemas.openxmlformats.org/officeDocument/2006/math" xmlns:v="urn:schemas-microsoft-com:vml" xmlns:wp14="http://schemas.microsoft.com/office/word/2010/wordprocessingDrawing" xmlns:wp="http://schemas.openxmlformats.org/drawingml/2006/wordprocessingDrawing" xmlns:w10="urn:schemas-microsoft-com:office:word" xmlns:w="http://schemas.openxmlformats.org/wordprocessingml/2006/main" xmlns:w14="http://schemas.microsoft.com/office/word/2010/wordml" xmlns:w15="http://schemas.microsoft.com/office/word/2012/wordml" xmlns:w16cid="http://schemas.microsoft.com/office/word/2016/wordml/cid" xmlns:w16se="http://schemas.microsoft.com/office/word/2015/wordml/symex" xmlns:wpg="http://schemas.microsoft.com/office/word/2010/wordprocessingGroup" xmlns:wpi="http://schemas.microsoft.com/office/word/2010/wordprocessingInk" xmlns:wne="http://schemas.microsoft.com/office/word/2006/wordml" xmlns:wps="http://schemas.microsoft.com/office/word/2010/wordprocessingShape" mc:Ignorable="w14 w15 w16se w16cid wp14">
   <w:footnote w:type="separator" w:id="-1">
     <w:p>
       <w:r>
@@ -6724,7 +7444,7 @@
 </file>
 
 <file path=word/header1.xml><?xml version="1.0" encoding="utf-8"?>
-<w:hdr xmlns:wpc="http://schemas.microsoft.com/office/word/2010/wordprocessingCanvas" xmlns:mc="http://schemas.openxmlformats.org/markup-compatibility/2006" xmlns:o="urn:schemas-microsoft-com:office:office" xmlns:r="http://schemas.openxmlformats.org/officeDocument/2006/relationships" xmlns:m="http://schemas.openxmlformats.org/officeDocument/2006/math" xmlns:v="urn:schemas-microsoft-com:vml" xmlns:wp14="http://schemas.microsoft.com/office/word/2010/wordprocessingDrawing" xmlns:wp="http://schemas.openxmlformats.org/drawingml/2006/wordprocessingDrawing" xmlns:w10="urn:schemas-microsoft-com:office:word" xmlns:w="http://schemas.openxmlformats.org/wordprocessingml/2006/main" xmlns:w14="http://schemas.microsoft.com/office/word/2010/wordml" xmlns:w15="http://schemas.microsoft.com/office/word/2012/wordml" xmlns:wpg="http://schemas.microsoft.com/office/word/2010/wordprocessingGroup" xmlns:wpi="http://schemas.microsoft.com/office/word/2010/wordprocessingInk" xmlns:wne="http://schemas.microsoft.com/office/word/2006/wordml" xmlns:wps="http://schemas.microsoft.com/office/word/2010/wordprocessingShape" mc:Ignorable="w14 w15 wp14">
+<w:hdr xmlns:wpc="http://schemas.microsoft.com/office/word/2010/wordprocessingCanvas" xmlns:cx="http://schemas.microsoft.com/office/drawing/2014/chartex" xmlns:cx1="http://schemas.microsoft.com/office/drawing/2015/9/8/chartex" xmlns:cx2="http://schemas.microsoft.com/office/drawing/2015/10/21/chartex" xmlns:cx3="http://schemas.microsoft.com/office/drawing/2016/5/9/chartex" xmlns:cx4="http://schemas.microsoft.com/office/drawing/2016/5/10/chartex" xmlns:cx5="http://schemas.microsoft.com/office/drawing/2016/5/11/chartex" xmlns:cx6="http://schemas.microsoft.com/office/drawing/2016/5/12/chartex" xmlns:cx7="http://schemas.microsoft.com/office/drawing/2016/5/13/chartex" xmlns:cx8="http://schemas.microsoft.com/office/drawing/2016/5/14/chartex" xmlns:mc="http://schemas.openxmlformats.org/markup-compatibility/2006" xmlns:aink="http://schemas.microsoft.com/office/drawing/2016/ink" xmlns:am3d="http://schemas.microsoft.com/office/drawing/2017/model3d" xmlns:o="urn:schemas-microsoft-com:office:office" xmlns:r="http://schemas.openxmlformats.org/officeDocument/2006/relationships" xmlns:m="http://schemas.openxmlformats.org/officeDocument/2006/math" xmlns:v="urn:schemas-microsoft-com:vml" xmlns:wp14="http://schemas.microsoft.com/office/word/2010/wordprocessingDrawing" xmlns:wp="http://schemas.openxmlformats.org/drawingml/2006/wordprocessingDrawing" xmlns:w10="urn:schemas-microsoft-com:office:word" xmlns:w="http://schemas.openxmlformats.org/wordprocessingml/2006/main" xmlns:w14="http://schemas.microsoft.com/office/word/2010/wordml" xmlns:w15="http://schemas.microsoft.com/office/word/2012/wordml" xmlns:w16cid="http://schemas.microsoft.com/office/word/2016/wordml/cid" xmlns:w16se="http://schemas.microsoft.com/office/word/2015/wordml/symex" xmlns:wpg="http://schemas.microsoft.com/office/word/2010/wordprocessingGroup" xmlns:wpi="http://schemas.microsoft.com/office/word/2010/wordprocessingInk" xmlns:wne="http://schemas.microsoft.com/office/word/2006/wordml" xmlns:wps="http://schemas.microsoft.com/office/word/2010/wordprocessingShape" mc:Ignorable="w14 w15 w16se w16cid wp14">
   <w:p>
     <w:pPr>
       <w:pStyle w:val="BodyText"/>
@@ -6741,7 +7461,7 @@
       <mc:AlternateContent>
         <mc:Choice Requires="wps">
           <w:drawing>
-            <wp:anchor distT="0" distB="0" distL="114300" distR="114300" simplePos="0" relativeHeight="503309048" behindDoc="1" locked="0" layoutInCell="1" allowOverlap="1">
+            <wp:anchor distT="0" distB="0" distL="114300" distR="114300" simplePos="0" relativeHeight="503309048" behindDoc="1" locked="0" layoutInCell="1" allowOverlap="1" wp14:anchorId="6668CC51" wp14:editId="5D732B9F">
               <wp:simplePos x="0" y="0"/>
               <wp:positionH relativeFrom="page">
                 <wp:posOffset>0</wp:posOffset>
@@ -7007,7 +7727,7 @@
 </file>
 
 <file path=word/styles.xml><?xml version="1.0" encoding="utf-8"?>
-<w:styles xmlns:mc="http://schemas.openxmlformats.org/markup-compatibility/2006" xmlns:r="http://schemas.openxmlformats.org/officeDocument/2006/relationships" xmlns:w="http://schemas.openxmlformats.org/wordprocessingml/2006/main" xmlns:w14="http://schemas.microsoft.com/office/word/2010/wordml" xmlns:w15="http://schemas.microsoft.com/office/word/2012/wordml" mc:Ignorable="w14 w15">
+<w:styles xmlns:mc="http://schemas.openxmlformats.org/markup-compatibility/2006" xmlns:r="http://schemas.openxmlformats.org/officeDocument/2006/relationships" xmlns:w="http://schemas.openxmlformats.org/wordprocessingml/2006/main" xmlns:w14="http://schemas.microsoft.com/office/word/2010/wordml" xmlns:w15="http://schemas.microsoft.com/office/word/2012/wordml" xmlns:w16cid="http://schemas.microsoft.com/office/word/2016/wordml/cid" xmlns:w16se="http://schemas.microsoft.com/office/word/2015/wordml/symex" mc:Ignorable="w14 w15 w16se w16cid">
   <w:docDefaults>
     <w:rPrDefault>
       <w:rPr>
@@ -7025,7 +7745,7 @@
       </w:pPr>
     </w:pPrDefault>
   </w:docDefaults>
-  <w:latentStyles w:defLockedState="0" w:defUIPriority="99" w:defSemiHidden="0" w:defUnhideWhenUsed="0" w:defQFormat="0" w:count="371">
+  <w:latentStyles w:defLockedState="0" w:defUIPriority="99" w:defSemiHidden="0" w:defUnhideWhenUsed="0" w:defQFormat="0" w:count="376">
     <w:lsdException w:name="Normal" w:uiPriority="0" w:qFormat="1"/>
     <w:lsdException w:name="heading 1" w:uiPriority="9" w:qFormat="1"/>
     <w:lsdException w:name="heading 2" w:semiHidden="1" w:uiPriority="9" w:unhideWhenUsed="1" w:qFormat="1"/>
@@ -7397,6 +8117,11 @@
     <w:lsdException w:name="List Table 5 Dark Accent 6" w:uiPriority="50"/>
     <w:lsdException w:name="List Table 6 Colorful Accent 6" w:uiPriority="51"/>
     <w:lsdException w:name="List Table 7 Colorful Accent 6" w:uiPriority="52"/>
+    <w:lsdException w:name="Mention" w:semiHidden="1" w:unhideWhenUsed="1"/>
+    <w:lsdException w:name="Smart Hyperlink" w:semiHidden="1" w:unhideWhenUsed="1"/>
+    <w:lsdException w:name="Hashtag" w:semiHidden="1" w:unhideWhenUsed="1"/>
+    <w:lsdException w:name="Unresolved Mention" w:semiHidden="1" w:unhideWhenUsed="1"/>
+    <w:lsdException w:name="Smart Link" w:semiHidden="1" w:unhideWhenUsed="1"/>
   </w:latentStyles>
   <w:style w:type="paragraph" w:default="1" w:styleId="Normal">
     <w:name w:val="Normal"/>
@@ -7553,6 +8278,18 @@
     <w:rPr>
       <w:color w:val="800080" w:themeColor="followedHyperlink"/>
       <w:u w:val="single"/>
+    </w:rPr>
+  </w:style>
+  <w:style w:type="character" w:styleId="UnresolvedMention">
+    <w:name w:val="Unresolved Mention"/>
+    <w:basedOn w:val="DefaultParagraphFont"/>
+    <w:uiPriority w:val="99"/>
+    <w:semiHidden/>
+    <w:unhideWhenUsed/>
+    <w:rsid w:val="004C5956"/>
+    <w:rPr>
+      <w:color w:val="605E5C"/>
+      <w:shd w:val="clear" w:color="auto" w:fill="E1DFDD"/>
     </w:rPr>
   </w:style>
 </w:styles>

</xml_diff>